<commit_message>
I am a dummy and didn't commit the right version of the report before releasing
</commit_message>
<xml_diff>
--- a/Documentation/report.docx
+++ b/Documentation/report.docx
@@ -2,6 +2,66 @@
 <file path=word/document.xml><?xml version="1.0" encoding="utf-8"?>
 <w:document xmlns:wpc="http://schemas.microsoft.com/office/word/2010/wordprocessingCanvas" xmlns:cx="http://schemas.microsoft.com/office/drawing/2014/chartex" xmlns:cx1="http://schemas.microsoft.com/office/drawing/2015/9/8/chartex" xmlns:cx2="http://schemas.microsoft.com/office/drawing/2015/10/21/chartex" xmlns:cx3="http://schemas.microsoft.com/office/drawing/2016/5/9/chartex" xmlns:cx4="http://schemas.microsoft.com/office/drawing/2016/5/10/chartex" xmlns:cx5="http://schemas.microsoft.com/office/drawing/2016/5/11/chartex" xmlns:cx6="http://schemas.microsoft.com/office/drawing/2016/5/12/chartex" xmlns:cx7="http://schemas.microsoft.com/office/drawing/2016/5/13/chartex" xmlns:cx8="http://schemas.microsoft.com/office/drawing/2016/5/14/chartex" xmlns:mc="http://schemas.openxmlformats.org/markup-compatibility/2006" xmlns:aink="http://schemas.microsoft.com/office/drawing/2016/ink" xmlns:am3d="http://schemas.microsoft.com/office/drawing/2017/model3d" xmlns:o="urn:schemas-microsoft-com:office:office" xmlns:r="http://schemas.openxmlformats.org/officeDocument/2006/relationships" xmlns:m="http://schemas.openxmlformats.org/officeDocument/2006/math" xmlns:v="urn:schemas-microsoft-com:vml" xmlns:wp14="http://schemas.microsoft.com/office/word/2010/wordprocessingDrawing" xmlns:wp="http://schemas.openxmlformats.org/drawingml/2006/wordprocessingDrawing" xmlns:w10="urn:schemas-microsoft-com:office:word" xmlns:w="http://schemas.openxmlformats.org/wordprocessingml/2006/main" xmlns:w14="http://schemas.microsoft.com/office/word/2010/wordml" xmlns:w15="http://schemas.microsoft.com/office/word/2012/wordml" xmlns:w16cid="http://schemas.microsoft.com/office/word/2016/wordml/cid" xmlns:w16se="http://schemas.microsoft.com/office/word/2015/wordml/symex" xmlns:wpg="http://schemas.microsoft.com/office/word/2010/wordprocessingGroup" xmlns:wpi="http://schemas.microsoft.com/office/word/2010/wordprocessingInk" xmlns:wne="http://schemas.microsoft.com/office/word/2006/wordml" xmlns:wps="http://schemas.microsoft.com/office/word/2010/wordprocessingShape" mc:Ignorable="w14 w15 w16se w16cid wp14">
   <w:body>
+    <w:p>
+      <w:pPr>
+        <w:pStyle w:val="Header"/>
+        <w:tabs>
+          <w:tab w:val="clear" w:pos="4680"/>
+          <w:tab w:val="clear" w:pos="9360"/>
+          <w:tab w:val="center" w:pos="4932"/>
+          <w:tab w:val="right" w:pos="9864"/>
+        </w:tabs>
+        <w:jc w:val="right"/>
+      </w:pPr>
+      <w:r>
+        <w:t>Griffin Maxwell</w:t>
+      </w:r>
+    </w:p>
+    <w:p>
+      <w:pPr>
+        <w:pStyle w:val="Header"/>
+        <w:tabs>
+          <w:tab w:val="clear" w:pos="4680"/>
+          <w:tab w:val="clear" w:pos="9360"/>
+          <w:tab w:val="center" w:pos="4932"/>
+          <w:tab w:val="right" w:pos="9864"/>
+        </w:tabs>
+        <w:jc w:val="right"/>
+      </w:pPr>
+      <w:r>
+        <w:t>11/21/17</w:t>
+      </w:r>
+    </w:p>
+    <w:p>
+      <w:pPr>
+        <w:pStyle w:val="Header"/>
+        <w:tabs>
+          <w:tab w:val="clear" w:pos="4680"/>
+          <w:tab w:val="clear" w:pos="9360"/>
+          <w:tab w:val="center" w:pos="4932"/>
+          <w:tab w:val="right" w:pos="9864"/>
+        </w:tabs>
+        <w:jc w:val="right"/>
+      </w:pPr>
+      <w:r>
+        <w:t>CSE 5441</w:t>
+      </w:r>
+    </w:p>
+    <w:p>
+      <w:pPr>
+        <w:spacing w:line="480" w:lineRule="auto"/>
+        <w:jc w:val="right"/>
+        <w:rPr>
+          <w:rFonts w:cstheme="minorHAnsi"/>
+        </w:rPr>
+      </w:pPr>
+      <w:r>
+        <w:rPr>
+          <w:rFonts w:cstheme="minorHAnsi"/>
+        </w:rPr>
+        <w:t>12:45</w:t>
+      </w:r>
+    </w:p>
     <w:p>
       <w:pPr>
         <w:spacing w:line="480" w:lineRule="auto"/>
@@ -112,18 +172,27 @@
         <w:t xml:space="preserve"> per second</w:t>
       </w:r>
       <w:r>
-        <w:t xml:space="preserve"> benchmark for each implementation. Since each iteration of the does a single calculation composed of one floating-point multiplication and one floating point-sum, the number of total floating-point operations required for the matrix multiplication is:</w:t>
-      </w:r>
-    </w:p>
-    <w:p>
-      <w:pPr>
-        <w:rPr>
-          <w:rFonts w:eastAsiaTheme="minorEastAsia"/>
-        </w:rPr>
-      </w:pPr>
-    </w:p>
-    <w:p>
-      <w:pPr>
+        <w:t xml:space="preserve"> benchmark for each implementation. Since each iteration of the does a single calculation composed of </w:t>
+      </w:r>
+      <w:r>
+        <w:t>two floating point operations (</w:t>
+      </w:r>
+      <w:r>
+        <w:t>one multiplication and one sum</w:t>
+      </w:r>
+      <w:r>
+        <w:t>)</w:t>
+      </w:r>
+      <w:r>
+        <w:t>, the number of total floating-point operations required fo</w:t>
+      </w:r>
+      <w:r>
+        <w:t>r the matrix multiplication is:</w:t>
+      </w:r>
+    </w:p>
+    <w:p>
+      <w:pPr>
+        <w:spacing w:before="240" w:after="240"/>
         <w:rPr>
           <w:rFonts w:eastAsiaTheme="minorEastAsia"/>
         </w:rPr>
@@ -133,6 +202,7 @@
           <m:r>
             <w:rPr>
               <w:rFonts w:ascii="Cambria Math" w:hAnsi="Cambria Math"/>
+              <w:sz w:val="22"/>
             </w:rPr>
             <m:t>GFlops=</m:t>
           </m:r>
@@ -142,6 +212,7 @@
                 <w:rPr>
                   <w:rFonts w:ascii="Cambria Math" w:eastAsiaTheme="minorEastAsia" w:hAnsi="Cambria Math"/>
                   <w:i/>
+                  <w:sz w:val="22"/>
                 </w:rPr>
               </m:ctrlPr>
             </m:fPr>
@@ -149,6 +220,7 @@
               <m:r>
                 <w:rPr>
                   <w:rFonts w:ascii="Cambria Math" w:hAnsi="Cambria Math"/>
+                  <w:sz w:val="22"/>
                 </w:rPr>
                 <m:t>iteration</m:t>
               </m:r>
@@ -158,6 +230,7 @@
                     <w:rPr>
                       <w:rFonts w:ascii="Cambria Math" w:hAnsi="Cambria Math"/>
                       <w:i/>
+                      <w:sz w:val="22"/>
                     </w:rPr>
                   </m:ctrlPr>
                 </m:sSubPr>
@@ -165,6 +238,7 @@
                   <m:r>
                     <w:rPr>
                       <w:rFonts w:ascii="Cambria Math" w:hAnsi="Cambria Math"/>
+                      <w:sz w:val="22"/>
                     </w:rPr>
                     <m:t>s</m:t>
                   </m:r>
@@ -173,6 +247,7 @@
                   <m:r>
                     <w:rPr>
                       <w:rFonts w:ascii="Cambria Math" w:hAnsi="Cambria Math"/>
+                      <w:sz w:val="22"/>
                     </w:rPr>
                     <m:t>i loop</m:t>
                   </m:r>
@@ -181,6 +256,7 @@
               <m:r>
                 <w:rPr>
                   <w:rFonts w:ascii="Cambria Math" w:hAnsi="Cambria Math"/>
+                  <w:sz w:val="22"/>
                 </w:rPr>
                 <m:t>*iteration</m:t>
               </m:r>
@@ -190,6 +266,7 @@
                     <w:rPr>
                       <w:rFonts w:ascii="Cambria Math" w:hAnsi="Cambria Math"/>
                       <w:i/>
+                      <w:sz w:val="22"/>
                     </w:rPr>
                   </m:ctrlPr>
                 </m:sSubPr>
@@ -197,6 +274,7 @@
                   <m:r>
                     <w:rPr>
                       <w:rFonts w:ascii="Cambria Math" w:hAnsi="Cambria Math"/>
+                      <w:sz w:val="22"/>
                     </w:rPr>
                     <m:t>s</m:t>
                   </m:r>
@@ -205,6 +283,7 @@
                   <m:r>
                     <w:rPr>
                       <w:rFonts w:ascii="Cambria Math" w:hAnsi="Cambria Math"/>
+                      <w:sz w:val="22"/>
                     </w:rPr>
                     <m:t>j loop</m:t>
                   </m:r>
@@ -213,6 +292,7 @@
               <m:r>
                 <w:rPr>
                   <w:rFonts w:ascii="Cambria Math" w:hAnsi="Cambria Math"/>
+                  <w:sz w:val="22"/>
                 </w:rPr>
                 <m:t>*iteration</m:t>
               </m:r>
@@ -222,6 +302,7 @@
                     <w:rPr>
                       <w:rFonts w:ascii="Cambria Math" w:hAnsi="Cambria Math"/>
                       <w:i/>
+                      <w:sz w:val="22"/>
                     </w:rPr>
                   </m:ctrlPr>
                 </m:sSubPr>
@@ -229,6 +310,7 @@
                   <m:r>
                     <w:rPr>
                       <w:rFonts w:ascii="Cambria Math" w:hAnsi="Cambria Math"/>
+                      <w:sz w:val="22"/>
                     </w:rPr>
                     <m:t>s</m:t>
                   </m:r>
@@ -237,6 +319,7 @@
                   <m:r>
                     <w:rPr>
                       <w:rFonts w:ascii="Cambria Math" w:hAnsi="Cambria Math"/>
+                      <w:sz w:val="22"/>
                     </w:rPr>
                     <m:t>k loop</m:t>
                   </m:r>
@@ -245,6 +328,7 @@
               <m:r>
                 <w:rPr>
                   <w:rFonts w:ascii="Cambria Math" w:eastAsiaTheme="minorEastAsia" w:hAnsi="Cambria Math"/>
+                  <w:sz w:val="22"/>
                 </w:rPr>
                 <m:t>*Flop</m:t>
               </m:r>
@@ -254,6 +338,7 @@
                     <w:rPr>
                       <w:rFonts w:ascii="Cambria Math" w:eastAsiaTheme="minorEastAsia" w:hAnsi="Cambria Math"/>
                       <w:i/>
+                      <w:sz w:val="22"/>
                     </w:rPr>
                   </m:ctrlPr>
                 </m:sSubPr>
@@ -261,6 +346,7 @@
                   <m:r>
                     <w:rPr>
                       <w:rFonts w:ascii="Cambria Math" w:eastAsiaTheme="minorEastAsia" w:hAnsi="Cambria Math"/>
+                      <w:sz w:val="22"/>
                     </w:rPr>
                     <m:t>s</m:t>
                   </m:r>
@@ -269,6 +355,7 @@
                   <m:r>
                     <w:rPr>
                       <w:rFonts w:ascii="Cambria Math" w:eastAsiaTheme="minorEastAsia" w:hAnsi="Cambria Math"/>
+                      <w:sz w:val="22"/>
                     </w:rPr>
                     <m:t>per iteration</m:t>
                   </m:r>
@@ -278,6 +365,7 @@
                 <w:rPr>
                   <w:rFonts w:ascii="Cambria Math" w:hAnsi="Cambria Math"/>
                   <w:i/>
+                  <w:sz w:val="22"/>
                 </w:rPr>
               </m:ctrlPr>
             </m:num>
@@ -285,6 +373,7 @@
               <m:r>
                 <w:rPr>
                   <w:rFonts w:ascii="Cambria Math" w:hAnsi="Cambria Math"/>
+                  <w:sz w:val="22"/>
                 </w:rPr>
                 <m:t>1G</m:t>
               </m:r>
@@ -293,6 +382,7 @@
           <m:r>
             <w:rPr>
               <w:rFonts w:ascii="Cambria Math" w:eastAsiaTheme="minorEastAsia" w:hAnsi="Cambria Math"/>
+              <w:sz w:val="22"/>
             </w:rPr>
             <m:t xml:space="preserve">= </m:t>
           </m:r>
@@ -302,6 +392,7 @@
                 <w:rPr>
                   <w:rFonts w:ascii="Cambria Math" w:eastAsiaTheme="minorEastAsia" w:hAnsi="Cambria Math"/>
                   <w:i/>
+                  <w:sz w:val="22"/>
                 </w:rPr>
               </m:ctrlPr>
             </m:fPr>
@@ -309,6 +400,7 @@
               <m:r>
                 <w:rPr>
                   <w:rFonts w:ascii="Cambria Math" w:hAnsi="Cambria Math"/>
+                  <w:sz w:val="22"/>
                 </w:rPr>
                 <m:t>1024*1024*1024*2</m:t>
               </m:r>
@@ -316,6 +408,7 @@
                 <w:rPr>
                   <w:rFonts w:ascii="Cambria Math" w:hAnsi="Cambria Math"/>
                   <w:i/>
+                  <w:sz w:val="22"/>
                 </w:rPr>
               </m:ctrlPr>
             </m:num>
@@ -323,6 +416,7 @@
               <m:r>
                 <w:rPr>
                   <w:rFonts w:ascii="Cambria Math" w:hAnsi="Cambria Math"/>
+                  <w:sz w:val="22"/>
                 </w:rPr>
                 <m:t>1G</m:t>
               </m:r>
@@ -331,6 +425,7 @@
           <m:r>
             <w:rPr>
               <w:rFonts w:ascii="Cambria Math" w:eastAsiaTheme="minorEastAsia" w:hAnsi="Cambria Math"/>
+              <w:sz w:val="22"/>
             </w:rPr>
             <m:t>=</m:t>
           </m:r>
@@ -340,6 +435,7 @@
                 <w:rPr>
                   <w:rFonts w:ascii="Cambria Math" w:eastAsiaTheme="minorEastAsia" w:hAnsi="Cambria Math"/>
                   <w:i/>
+                  <w:sz w:val="22"/>
                 </w:rPr>
               </m:ctrlPr>
             </m:fPr>
@@ -347,6 +443,7 @@
               <m:r>
                 <w:rPr>
                   <w:rFonts w:ascii="Cambria Math" w:eastAsiaTheme="minorEastAsia" w:hAnsi="Cambria Math"/>
+                  <w:sz w:val="22"/>
                 </w:rPr>
                 <m:t>1G*2</m:t>
               </m:r>
@@ -355,6 +452,7 @@
               <m:r>
                 <w:rPr>
                   <w:rFonts w:ascii="Cambria Math" w:eastAsiaTheme="minorEastAsia" w:hAnsi="Cambria Math"/>
+                  <w:sz w:val="22"/>
                 </w:rPr>
                 <m:t>1G</m:t>
               </m:r>
@@ -363,6 +461,7 @@
           <m:r>
             <w:rPr>
               <w:rFonts w:ascii="Cambria Math" w:eastAsiaTheme="minorEastAsia" w:hAnsi="Cambria Math"/>
+              <w:sz w:val="22"/>
             </w:rPr>
             <m:t>=2 GFlops</m:t>
           </m:r>
@@ -371,25 +470,24 @@
     </w:p>
     <w:p>
       <w:pPr>
+        <w:rPr>
+          <w:rFonts w:eastAsiaTheme="minorEastAsia"/>
+        </w:rPr>
+      </w:pPr>
+      <w:r>
+        <w:rPr>
+          <w:rFonts w:eastAsiaTheme="minorEastAsia"/>
+        </w:rPr>
+        <w:t>The table below shows the timing results and the GFlops benchmark for all of the trials.</w:t>
+      </w:r>
+    </w:p>
+    <w:p>
+      <w:pPr>
         <w:ind w:firstLine="360"/>
         <w:rPr>
           <w:rFonts w:eastAsiaTheme="minorEastAsia"/>
         </w:rPr>
       </w:pPr>
-    </w:p>
-    <w:p>
-      <w:pPr>
-        <w:ind w:firstLine="360"/>
-        <w:rPr>
-          <w:rFonts w:eastAsiaTheme="minorEastAsia"/>
-        </w:rPr>
-      </w:pPr>
-      <w:r>
-        <w:rPr>
-          <w:rFonts w:eastAsiaTheme="minorEastAsia"/>
-        </w:rPr>
-        <w:t>The table below shows the timing results and the GFlops per second benchmark for all of the trials.</w:t>
-      </w:r>
     </w:p>
     <w:tbl>
       <w:tblPr>
@@ -1399,60 +1497,544 @@
         <w:rPr>
           <w:rFonts w:eastAsiaTheme="minorEastAsia"/>
         </w:rPr>
+        <w:tab/>
+      </w:r>
+      <w:r>
+        <w:rPr>
+          <w:rFonts w:eastAsiaTheme="minorEastAsia"/>
+        </w:rPr>
+        <w:t>The CUDA parallel version of this program ran significantly faster than the serial version. On average, the CUDA version executed in 1/27 the time, so it was able to do over 6 GFlops/second of work versus the serial version, which could only do less than 0.25 GFlops/second on average. The program has built in checks after the matrix multiplications occur to make sure that both the serial and parallel versions computed the same result matrix. Based on the console output</w:t>
+      </w:r>
+      <w:r>
+        <w:rPr>
+          <w:rFonts w:eastAsiaTheme="minorEastAsia"/>
+        </w:rPr>
+        <w:t xml:space="preserve"> from each trial</w:t>
+      </w:r>
+      <w:r>
+        <w:rPr>
+          <w:rFonts w:eastAsiaTheme="minorEastAsia"/>
+        </w:rPr>
+        <w:t xml:space="preserve">, the </w:t>
+      </w:r>
+      <w:r>
+        <w:rPr>
+          <w:rFonts w:eastAsiaTheme="minorEastAsia"/>
+        </w:rPr>
+        <w:t>versions were</w:t>
+      </w:r>
+      <w:r>
+        <w:rPr>
+          <w:rFonts w:eastAsiaTheme="minorEastAsia"/>
+        </w:rPr>
+        <w:t xml:space="preserve"> verified to compute the exact same matrix.</w:t>
+      </w:r>
+    </w:p>
+    <w:p>
+      <w:pPr>
+        <w:ind w:firstLine="720"/>
+        <w:rPr>
+          <w:rFonts w:eastAsiaTheme="minorEastAsia"/>
+        </w:rPr>
+      </w:pPr>
+      <w:r>
+        <w:rPr>
+          <w:rFonts w:eastAsiaTheme="minorEastAsia"/>
+        </w:rPr>
+        <w:t xml:space="preserve">The CUDA compute structure used in this experiment had 1 grid of 1024 blocks each having 1024 threads. When the code was first being tested, the compute structure was 1 grid and 1 block with 1024 threads, but this was modified once preliminary testing showed that increasing the number of blocks decreases the time. This makes sense because having more blocks means more of the GPU’s hardware is being utilized at one time to do these calculations in parallel. The specific values of 1024 threads per block was chosen because the matrix dimensions are 1024x1024. Each block of threads could do an entire row’s worth of calculations, meaning that the innermost (k) loop of the serial implementation could be taken out of the kernel function and only two levels of looping were required. Furthermore, having 1024 blocks means that even though the code sets up the kernel to use cyclic distribution of the inner (j) loop, there are enough blocks that each block only executes one iteration of this loop. However, while having 1024 threads per block is intentional and makes the code simpler by eliminating an entire </w:t>
+      </w:r>
+      <w:r>
+        <w:rPr>
+          <w:rFonts w:eastAsiaTheme="minorEastAsia"/>
+        </w:rPr>
+        <w:t xml:space="preserve">nested </w:t>
+      </w:r>
+      <w:r>
+        <w:rPr>
+          <w:rFonts w:eastAsiaTheme="minorEastAsia"/>
+        </w:rPr>
+        <w:t xml:space="preserve">loop, having 1024 blocks is somewhat arbitrary. In testing, having 2 blocks was almost twice as fast as having only one block, but having 1024 blocks </w:t>
+      </w:r>
+      <w:r>
+        <w:rPr>
+          <w:rFonts w:eastAsiaTheme="minorEastAsia"/>
+        </w:rPr>
+        <w:t xml:space="preserve">was not significantly </w:t>
+      </w:r>
+      <w:r>
+        <w:rPr>
+          <w:rFonts w:eastAsiaTheme="minorEastAsia"/>
+        </w:rPr>
+        <w:t>faster than having 10. The main reason that 1024 was finally chosen as the number of blocks in the compute structure</w:t>
+      </w:r>
+      <w:r>
+        <w:rPr>
+          <w:rFonts w:eastAsiaTheme="minorEastAsia"/>
+        </w:rPr>
+        <w:t xml:space="preserve"> was because the compiler didn’t stop me</w:t>
+      </w:r>
+      <w:r>
+        <w:rPr>
+          <w:rFonts w:eastAsiaTheme="minorEastAsia"/>
+        </w:rPr>
+        <w:t xml:space="preserve"> from choosing </w:t>
+      </w:r>
+      <w:r>
+        <w:rPr>
+          <w:rFonts w:eastAsiaTheme="minorEastAsia"/>
+        </w:rPr>
+        <w:t>such a large grid</w:t>
+      </w:r>
+      <w:r>
+        <w:rPr>
+          <w:rFonts w:eastAsiaTheme="minorEastAsia"/>
+        </w:rPr>
+        <w:t xml:space="preserve">, and 1024 is a round number that matches the parameters of the problem, even if it is not the </w:t>
+      </w:r>
+      <w:r>
+        <w:rPr>
+          <w:rFonts w:eastAsiaTheme="minorEastAsia"/>
+        </w:rPr>
+        <w:t xml:space="preserve">most </w:t>
+      </w:r>
+      <w:r>
+        <w:rPr>
+          <w:rFonts w:eastAsiaTheme="minorEastAsia"/>
+        </w:rPr>
+        <w:t>ideal grid dimension.</w:t>
+      </w:r>
+      <w:r>
+        <w:rPr>
+          <w:rFonts w:eastAsiaTheme="minorEastAsia"/>
+        </w:rPr>
+        <w:t xml:space="preserve"> </w:t>
+      </w:r>
+    </w:p>
+    <w:p>
+      <w:pPr>
+        <w:rPr>
+          <w:rFonts w:eastAsiaTheme="minorEastAsia"/>
+        </w:rPr>
+      </w:pPr>
+    </w:p>
+    <w:p>
+      <w:pPr>
+        <w:rPr>
+          <w:rFonts w:eastAsiaTheme="minorEastAsia"/>
+        </w:rPr>
+      </w:pPr>
+    </w:p>
+    <w:p>
+      <w:pPr>
+        <w:rPr>
+          <w:rFonts w:eastAsiaTheme="minorEastAsia"/>
+        </w:rPr>
+      </w:pPr>
+    </w:p>
+    <w:p>
+      <w:pPr>
+        <w:rPr>
+          <w:rFonts w:eastAsiaTheme="minorEastAsia"/>
+          <w:u w:val="single"/>
+        </w:rPr>
+      </w:pPr>
+      <w:r>
+        <w:rPr>
+          <w:rFonts w:eastAsiaTheme="minorEastAsia"/>
+          <w:u w:val="single"/>
+        </w:rPr>
         <w:lastRenderedPageBreak/>
-        <w:tab/>
-        <w:t>The CUDA compute structure used in this experiment had 1 grid of 1024 blocks each having 1024 threads. When the code was first being tested, the compute structure was 1 grid and 1 block with 1024 threads, but this was modified once preliminary testing showed that increasing the number of blocks decreases the time. This makes sense because having more blocks means more of the GPU’s hardware is being utilized at one time to do these calculations in parallel. The specific values of 1024 threads per block was chosen because the matrix dimensions are 1024x1024. Each block of threads could do an entire row’s worth of calculations, meaning that the innermost (k) loop of the serial implementation could be taken out of the kernel function and only two levels of looping were required. Furthermore, having 1024 blocks means that even though the code sets up the kernel to use cyclic distribution of the inner (j) loop, there are enough blocks that each block only executes one iteration of this loop. However, while having 1024 threads per block is intentional and makes the code simpler by eliminating an entire while loop, having 1024 blocks is somewhat arbitrary. In testing, having 2 blocks was almost twice as fast as having only one block, but having 1024 blocks wasn’t significantly faster than having 10. The main reason that 1024 was finally chosen as the number of blocks in the compute structure</w:t>
-      </w:r>
-      <w:r>
-        <w:rPr>
-          <w:rFonts w:eastAsiaTheme="minorEastAsia"/>
-        </w:rPr>
-        <w:t xml:space="preserve"> was because the compiler didn’t stop me</w:t>
-      </w:r>
-      <w:r>
-        <w:rPr>
-          <w:rFonts w:eastAsiaTheme="minorEastAsia"/>
-        </w:rPr>
-        <w:t xml:space="preserve"> from choosing </w:t>
-      </w:r>
-      <w:r>
-        <w:rPr>
-          <w:rFonts w:eastAsiaTheme="minorEastAsia"/>
-        </w:rPr>
-        <w:t>such a large grid</w:t>
-      </w:r>
-      <w:r>
-        <w:rPr>
-          <w:rFonts w:eastAsiaTheme="minorEastAsia"/>
-        </w:rPr>
-        <w:t>, and 1024 is a round number that matches the parameters of the problem, even if it is not the ideal grid dimension.</w:t>
-      </w:r>
-      <w:r>
-        <w:rPr>
-          <w:rFonts w:eastAsiaTheme="minorEastAsia"/>
-        </w:rPr>
-        <w:t xml:space="preserve"> </w:t>
-      </w:r>
-    </w:p>
-    <w:p>
-      <w:pPr>
-        <w:rPr>
-          <w:rFonts w:eastAsiaTheme="minorEastAsia"/>
-        </w:rPr>
-      </w:pPr>
-    </w:p>
-    <w:p>
-      <w:pPr>
-        <w:rPr>
-          <w:rFonts w:eastAsiaTheme="minorEastAsia"/>
-        </w:rPr>
-      </w:pPr>
-      <w:r>
-        <w:rPr>
-          <w:rFonts w:eastAsiaTheme="minorEastAsia"/>
-        </w:rPr>
-        <w:t>asdjfhajksdhfalskjd [console output]</w:t>
-      </w:r>
+        <w:t xml:space="preserve">Sample </w:t>
+      </w:r>
+      <w:r>
+        <w:rPr>
+          <w:rFonts w:eastAsiaTheme="minorEastAsia"/>
+          <w:u w:val="single"/>
+        </w:rPr>
+        <w:t>Console output:</w:t>
+      </w:r>
+    </w:p>
+    <w:p>
+      <w:pPr>
+        <w:rPr>
+          <w:rFonts w:eastAsiaTheme="minorEastAsia"/>
+          <w:u w:val="single"/>
+        </w:rPr>
+      </w:pPr>
+    </w:p>
+    <w:p>
+      <w:pPr>
+        <w:spacing w:line="276" w:lineRule="auto"/>
+        <w:rPr>
+          <w:rFonts w:ascii="Consolas" w:eastAsiaTheme="minorEastAsia" w:hAnsi="Consolas"/>
+          <w:sz w:val="20"/>
+        </w:rPr>
+      </w:pPr>
+      <w:r>
+        <w:rPr>
+          <w:rFonts w:ascii="Consolas" w:eastAsiaTheme="minorEastAsia" w:hAnsi="Consolas"/>
+          <w:sz w:val="20"/>
+        </w:rPr>
+        <w:t xml:space="preserve">-bash-4.2$ ./lab4p1 </w:t>
+      </w:r>
+    </w:p>
+    <w:p>
+      <w:pPr>
+        <w:spacing w:line="276" w:lineRule="auto"/>
+        <w:rPr>
+          <w:rFonts w:ascii="Consolas" w:eastAsiaTheme="minorEastAsia" w:hAnsi="Consolas"/>
+          <w:sz w:val="20"/>
+        </w:rPr>
+      </w:pPr>
+      <w:r>
+        <w:rPr>
+          <w:rFonts w:ascii="Consolas" w:eastAsiaTheme="minorEastAsia" w:hAnsi="Consolas"/>
+          <w:sz w:val="20"/>
+        </w:rPr>
+        <w:t>********************************************************************************</w:t>
+      </w:r>
+    </w:p>
+    <w:p>
+      <w:pPr>
+        <w:spacing w:line="276" w:lineRule="auto"/>
+        <w:rPr>
+          <w:rFonts w:ascii="Consolas" w:eastAsiaTheme="minorEastAsia" w:hAnsi="Consolas"/>
+          <w:sz w:val="20"/>
+        </w:rPr>
+      </w:pPr>
+      <w:r>
+        <w:rPr>
+          <w:rFonts w:ascii="Consolas" w:eastAsiaTheme="minorEastAsia" w:hAnsi="Consolas"/>
+          <w:sz w:val="20"/>
+        </w:rPr>
+        <w:t>lab4p1: serial vs. CUDA matrix multiplication.</w:t>
+      </w:r>
+    </w:p>
+    <w:p>
+      <w:pPr>
+        <w:spacing w:line="276" w:lineRule="auto"/>
+        <w:rPr>
+          <w:rFonts w:ascii="Consolas" w:eastAsiaTheme="minorEastAsia" w:hAnsi="Consolas"/>
+          <w:sz w:val="20"/>
+        </w:rPr>
+      </w:pPr>
+    </w:p>
+    <w:p>
+      <w:pPr>
+        <w:spacing w:line="276" w:lineRule="auto"/>
+        <w:rPr>
+          <w:rFonts w:ascii="Consolas" w:eastAsiaTheme="minorEastAsia" w:hAnsi="Consolas"/>
+          <w:sz w:val="20"/>
+        </w:rPr>
+      </w:pPr>
+      <w:r>
+        <w:rPr>
+          <w:rFonts w:ascii="Consolas" w:eastAsiaTheme="minorEastAsia" w:hAnsi="Consolas"/>
+          <w:sz w:val="20"/>
+        </w:rPr>
+        <w:t>Matrix dimensions: 1024x1024</w:t>
+      </w:r>
+    </w:p>
+    <w:p>
+      <w:pPr>
+        <w:spacing w:line="276" w:lineRule="auto"/>
+        <w:rPr>
+          <w:rFonts w:ascii="Consolas" w:eastAsiaTheme="minorEastAsia" w:hAnsi="Consolas"/>
+          <w:sz w:val="20"/>
+        </w:rPr>
+      </w:pPr>
+      <w:r>
+        <w:rPr>
+          <w:rFonts w:ascii="Consolas" w:eastAsiaTheme="minorEastAsia" w:hAnsi="Consolas"/>
+          <w:sz w:val="20"/>
+        </w:rPr>
+        <w:t>CUDA compute structure:</w:t>
+      </w:r>
+    </w:p>
+    <w:p>
+      <w:pPr>
+        <w:spacing w:line="276" w:lineRule="auto"/>
+        <w:rPr>
+          <w:rFonts w:ascii="Consolas" w:eastAsiaTheme="minorEastAsia" w:hAnsi="Consolas"/>
+          <w:sz w:val="20"/>
+        </w:rPr>
+      </w:pPr>
+      <w:r>
+        <w:rPr>
+          <w:rFonts w:ascii="Consolas" w:eastAsiaTheme="minorEastAsia" w:hAnsi="Consolas"/>
+          <w:sz w:val="20"/>
+        </w:rPr>
+        <w:t>|-- with 1 grid</w:t>
+      </w:r>
+    </w:p>
+    <w:p>
+      <w:pPr>
+        <w:spacing w:line="276" w:lineRule="auto"/>
+        <w:rPr>
+          <w:rFonts w:ascii="Consolas" w:eastAsiaTheme="minorEastAsia" w:hAnsi="Consolas"/>
+          <w:sz w:val="20"/>
+        </w:rPr>
+      </w:pPr>
+      <w:r>
+        <w:rPr>
+          <w:rFonts w:ascii="Consolas" w:eastAsiaTheme="minorEastAsia" w:hAnsi="Consolas"/>
+          <w:sz w:val="20"/>
+        </w:rPr>
+        <w:t xml:space="preserve">    |-- with 1024 blocks</w:t>
+      </w:r>
+    </w:p>
+    <w:p>
+      <w:pPr>
+        <w:spacing w:line="276" w:lineRule="auto"/>
+        <w:rPr>
+          <w:rFonts w:ascii="Consolas" w:eastAsiaTheme="minorEastAsia" w:hAnsi="Consolas"/>
+          <w:sz w:val="20"/>
+        </w:rPr>
+      </w:pPr>
+      <w:r>
+        <w:rPr>
+          <w:rFonts w:ascii="Consolas" w:eastAsiaTheme="minorEastAsia" w:hAnsi="Consolas"/>
+          <w:sz w:val="20"/>
+        </w:rPr>
+        <w:t xml:space="preserve">        |-- with 1024 threads per block</w:t>
+      </w:r>
+    </w:p>
+    <w:p>
+      <w:pPr>
+        <w:spacing w:line="276" w:lineRule="auto"/>
+        <w:rPr>
+          <w:rFonts w:ascii="Consolas" w:eastAsiaTheme="minorEastAsia" w:hAnsi="Consolas"/>
+          <w:sz w:val="20"/>
+        </w:rPr>
+      </w:pPr>
+    </w:p>
+    <w:p>
+      <w:pPr>
+        <w:spacing w:line="276" w:lineRule="auto"/>
+        <w:rPr>
+          <w:rFonts w:ascii="Consolas" w:eastAsiaTheme="minorEastAsia" w:hAnsi="Consolas"/>
+          <w:sz w:val="20"/>
+        </w:rPr>
+      </w:pPr>
+      <w:r>
+        <w:rPr>
+          <w:rFonts w:ascii="Consolas" w:eastAsiaTheme="minorEastAsia" w:hAnsi="Consolas"/>
+          <w:sz w:val="20"/>
+        </w:rPr>
+        <w:t>Performing serial matrix multiplication.</w:t>
+      </w:r>
+    </w:p>
+    <w:p>
+      <w:pPr>
+        <w:spacing w:line="276" w:lineRule="auto"/>
+        <w:rPr>
+          <w:rFonts w:ascii="Consolas" w:eastAsiaTheme="minorEastAsia" w:hAnsi="Consolas"/>
+          <w:sz w:val="20"/>
+        </w:rPr>
+      </w:pPr>
+      <w:r>
+        <w:rPr>
+          <w:rFonts w:ascii="Consolas" w:eastAsiaTheme="minorEastAsia" w:hAnsi="Consolas"/>
+          <w:sz w:val="20"/>
+        </w:rPr>
+        <w:t>Performing parallel matrix multiplication.</w:t>
+      </w:r>
+    </w:p>
+    <w:p>
+      <w:pPr>
+        <w:spacing w:line="276" w:lineRule="auto"/>
+        <w:rPr>
+          <w:rFonts w:ascii="Consolas" w:eastAsiaTheme="minorEastAsia" w:hAnsi="Consolas"/>
+          <w:sz w:val="20"/>
+        </w:rPr>
+      </w:pPr>
+      <w:r>
+        <w:rPr>
+          <w:rFonts w:ascii="Consolas" w:eastAsiaTheme="minorEastAsia" w:hAnsi="Consolas"/>
+          <w:sz w:val="20"/>
+        </w:rPr>
+        <w:t>Checking that the two resulting matrices are equivalent.</w:t>
+      </w:r>
+    </w:p>
+    <w:p>
+      <w:pPr>
+        <w:spacing w:line="276" w:lineRule="auto"/>
+        <w:rPr>
+          <w:rFonts w:ascii="Consolas" w:eastAsiaTheme="minorEastAsia" w:hAnsi="Consolas"/>
+          <w:sz w:val="20"/>
+        </w:rPr>
+      </w:pPr>
+      <w:r>
+        <w:rPr>
+          <w:rFonts w:ascii="Consolas" w:eastAsiaTheme="minorEastAsia" w:hAnsi="Consolas"/>
+          <w:sz w:val="20"/>
+        </w:rPr>
+        <w:t>The two resulting matrices are equivalent!</w:t>
+      </w:r>
+    </w:p>
+    <w:p>
+      <w:pPr>
+        <w:spacing w:line="276" w:lineRule="auto"/>
+        <w:rPr>
+          <w:rFonts w:ascii="Consolas" w:eastAsiaTheme="minorEastAsia" w:hAnsi="Consolas"/>
+          <w:sz w:val="20"/>
+        </w:rPr>
+      </w:pPr>
+    </w:p>
+    <w:p>
+      <w:pPr>
+        <w:spacing w:line="276" w:lineRule="auto"/>
+        <w:rPr>
+          <w:rFonts w:ascii="Consolas" w:eastAsiaTheme="minorEastAsia" w:hAnsi="Consolas"/>
+          <w:sz w:val="20"/>
+        </w:rPr>
+      </w:pPr>
+      <w:r>
+        <w:rPr>
+          <w:rFonts w:ascii="Consolas" w:eastAsiaTheme="minorEastAsia" w:hAnsi="Consolas"/>
+          <w:sz w:val="20"/>
+        </w:rPr>
+        <w:t>Timing results:</w:t>
+      </w:r>
+    </w:p>
+    <w:p>
+      <w:pPr>
+        <w:spacing w:line="276" w:lineRule="auto"/>
+        <w:rPr>
+          <w:rFonts w:ascii="Consolas" w:eastAsiaTheme="minorEastAsia" w:hAnsi="Consolas"/>
+          <w:sz w:val="20"/>
+        </w:rPr>
+      </w:pPr>
+      <w:r>
+        <w:rPr>
+          <w:rFonts w:ascii="Consolas" w:eastAsiaTheme="minorEastAsia" w:hAnsi="Consolas"/>
+          <w:sz w:val="20"/>
+        </w:rPr>
+        <w:t>|-- The serial algorithm took    8.6382 seconds</w:t>
+      </w:r>
+    </w:p>
+    <w:p>
+      <w:pPr>
+        <w:spacing w:line="276" w:lineRule="auto"/>
+        <w:rPr>
+          <w:rFonts w:ascii="Consolas" w:eastAsiaTheme="minorEastAsia" w:hAnsi="Consolas"/>
+          <w:sz w:val="20"/>
+        </w:rPr>
+      </w:pPr>
+      <w:r>
+        <w:rPr>
+          <w:rFonts w:ascii="Consolas" w:eastAsiaTheme="minorEastAsia" w:hAnsi="Consolas"/>
+          <w:sz w:val="20"/>
+        </w:rPr>
+        <w:t>|-- The parallel algorithm took    0.2971 seconds</w:t>
+      </w:r>
+    </w:p>
+    <w:p>
+      <w:pPr>
+        <w:spacing w:line="276" w:lineRule="auto"/>
+        <w:rPr>
+          <w:rFonts w:ascii="Consolas" w:eastAsiaTheme="minorEastAsia" w:hAnsi="Consolas"/>
+          <w:color w:val="2F5496" w:themeColor="accent1" w:themeShade="BF"/>
+          <w:sz w:val="20"/>
+        </w:rPr>
+      </w:pPr>
+      <w:r>
+        <w:rPr>
+          <w:rFonts w:ascii="Consolas" w:eastAsiaTheme="minorEastAsia" w:hAnsi="Consolas"/>
+          <w:sz w:val="20"/>
+        </w:rPr>
+        <w:t>********************************************************************************</w:t>
+      </w:r>
+    </w:p>
+    <w:p>
+      <w:pPr>
+        <w:spacing w:line="276" w:lineRule="auto"/>
+        <w:rPr>
+          <w:rFonts w:ascii="Consolas" w:eastAsiaTheme="minorEastAsia" w:hAnsi="Consolas"/>
+          <w:color w:val="2F5496" w:themeColor="accent1" w:themeShade="BF"/>
+          <w:sz w:val="20"/>
+        </w:rPr>
+      </w:pPr>
+    </w:p>
+    <w:p>
+      <w:pPr>
+        <w:spacing w:line="276" w:lineRule="auto"/>
+        <w:rPr>
+          <w:rFonts w:ascii="Consolas" w:eastAsiaTheme="minorEastAsia" w:hAnsi="Consolas"/>
+          <w:color w:val="2F5496" w:themeColor="accent1" w:themeShade="BF"/>
+          <w:sz w:val="20"/>
+        </w:rPr>
+      </w:pPr>
+    </w:p>
+    <w:p>
+      <w:pPr>
+        <w:spacing w:line="276" w:lineRule="auto"/>
+        <w:rPr>
+          <w:rFonts w:ascii="Consolas" w:eastAsiaTheme="minorEastAsia" w:hAnsi="Consolas"/>
+          <w:color w:val="2F5496" w:themeColor="accent1" w:themeShade="BF"/>
+          <w:sz w:val="20"/>
+        </w:rPr>
+      </w:pPr>
+    </w:p>
+    <w:p>
+      <w:pPr>
+        <w:spacing w:line="276" w:lineRule="auto"/>
+        <w:rPr>
+          <w:rFonts w:ascii="Consolas" w:eastAsiaTheme="minorEastAsia" w:hAnsi="Consolas"/>
+          <w:color w:val="2F5496" w:themeColor="accent1" w:themeShade="BF"/>
+          <w:sz w:val="20"/>
+        </w:rPr>
+      </w:pPr>
+    </w:p>
+    <w:p>
+      <w:pPr>
+        <w:spacing w:line="276" w:lineRule="auto"/>
+        <w:rPr>
+          <w:rFonts w:ascii="Consolas" w:eastAsiaTheme="minorEastAsia" w:hAnsi="Consolas"/>
+          <w:color w:val="2F5496" w:themeColor="accent1" w:themeShade="BF"/>
+          <w:sz w:val="20"/>
+        </w:rPr>
+      </w:pPr>
+    </w:p>
+    <w:p>
+      <w:pPr>
+        <w:spacing w:line="276" w:lineRule="auto"/>
+        <w:rPr>
+          <w:rFonts w:ascii="Consolas" w:eastAsiaTheme="minorEastAsia" w:hAnsi="Consolas"/>
+          <w:color w:val="2F5496" w:themeColor="accent1" w:themeShade="BF"/>
+          <w:sz w:val="20"/>
+        </w:rPr>
+      </w:pPr>
+    </w:p>
+    <w:p>
+      <w:pPr>
+        <w:spacing w:line="276" w:lineRule="auto"/>
+        <w:rPr>
+          <w:rFonts w:ascii="Consolas" w:eastAsiaTheme="minorEastAsia" w:hAnsi="Consolas"/>
+          <w:color w:val="2F5496" w:themeColor="accent1" w:themeShade="BF"/>
+          <w:sz w:val="20"/>
+        </w:rPr>
+      </w:pPr>
+    </w:p>
+    <w:p>
+      <w:pPr>
+        <w:spacing w:line="276" w:lineRule="auto"/>
+        <w:rPr>
+          <w:rFonts w:ascii="Consolas" w:eastAsiaTheme="minorEastAsia" w:hAnsi="Consolas"/>
+          <w:color w:val="2F5496" w:themeColor="accent1" w:themeShade="BF"/>
+          <w:sz w:val="20"/>
+        </w:rPr>
+      </w:pPr>
+    </w:p>
+    <w:p>
+      <w:pPr>
+        <w:spacing w:line="276" w:lineRule="auto"/>
+        <w:rPr>
+          <w:rFonts w:ascii="Consolas" w:eastAsiaTheme="minorEastAsia" w:hAnsi="Consolas"/>
+          <w:color w:val="2F5496" w:themeColor="accent1" w:themeShade="BF"/>
+          <w:sz w:val="20"/>
+        </w:rPr>
+      </w:pPr>
     </w:p>
     <w:p>
       <w:pPr>
@@ -1477,13 +2059,13 @@
         <w:t>involved two implementations of a Sobel edge detection algorithm: one serial, and one parallelized with CUDA.</w:t>
       </w:r>
       <w:r>
-        <w:t xml:space="preserve"> Because both algorithms executed in nearly the same time with the small provided image coins.bmp, a larger (</w:t>
-      </w:r>
-      <w:r>
-        <w:t>1200x</w:t>
-      </w:r>
-      <w:r>
-        <w:t xml:space="preserve">1920) bitmap </w:t>
+        <w:t xml:space="preserve"> Because both algorithms executed in nearly the same time with the small provided image coins.bmp, a larger (1920</w:t>
+      </w:r>
+      <w:r>
+        <w:t>x1200</w:t>
+      </w:r>
+      <w:r>
+        <w:t xml:space="preserve">) bitmap </w:t>
       </w:r>
       <w:r>
         <w:t xml:space="preserve">named larger.bmp </w:t>
@@ -1504,13 +2086,44 @@
         <w:t>ion times of the two algorithms</w:t>
       </w:r>
       <w:r>
-        <w:t xml:space="preserve"> compare</w:t>
-      </w:r>
-      <w:bookmarkStart w:id="0" w:name="_GoBack"/>
-      <w:bookmarkEnd w:id="0"/>
-      <w:r>
-        <w:t xml:space="preserve">. As in Part 1, the clock_gettime() utility was how time was tracked and five trials were done with each algorithm. </w:t>
-      </w:r>
+        <w:t xml:space="preserve"> </w:t>
+      </w:r>
+      <w:r>
+        <w:t>differ</w:t>
+      </w:r>
+      <w:r>
+        <w:t xml:space="preserve">. As in Part 1, the </w:t>
+      </w:r>
+      <w:r>
+        <w:rPr>
+          <w:rFonts w:ascii="Consolas" w:hAnsi="Consolas"/>
+          <w:sz w:val="22"/>
+        </w:rPr>
+        <w:t>clock_gettime()</w:t>
+      </w:r>
+      <w:r>
+        <w:t xml:space="preserve"> utility was how time was tracked and five trials were done with each algorithm. </w:t>
+      </w:r>
+      <w:r>
+        <w:t xml:space="preserve">The </w:t>
+      </w:r>
+      <w:r>
+        <w:t>timing and convergence results</w:t>
+      </w:r>
+      <w:r>
+        <w:t xml:space="preserve"> from a test trial with coins.bmp and the five trials with larger.bmp are </w:t>
+      </w:r>
+      <w:r>
+        <w:t>on the next page</w:t>
+      </w:r>
+      <w:r>
+        <w:t>, and sample console output from this program is located at the end of this section.</w:t>
+      </w:r>
+    </w:p>
+    <w:p>
+      <w:pPr>
+        <w:ind w:firstLine="720"/>
+      </w:pPr>
     </w:p>
     <w:tbl>
       <w:tblPr>
@@ -2755,2160 +3368,653 @@
     <w:p>
       <w:r>
         <w:tab/>
-        <w:t xml:space="preserve">The CUDA compute structure used for this algorithm </w:t>
+        <w:t>The</w:t>
+      </w:r>
+      <w:r>
+        <w:t xml:space="preserve"> convergence threshold reached by both implementation was the same in all trials and for all images, indicating that the serial and CUDA implementations of the Sobel edge detector </w:t>
+      </w:r>
+      <w:r>
+        <w:t xml:space="preserve">likely </w:t>
+      </w:r>
+      <w:r>
+        <w:t>produce the same results. A</w:t>
+      </w:r>
+      <w:r>
+        <w:t>dditionally,</w:t>
+      </w:r>
+      <w:r>
+        <w:t xml:space="preserve"> visual comparison of the output </w:t>
+      </w:r>
+      <w:r>
+        <w:t xml:space="preserve">bmp files </w:t>
+      </w:r>
+      <w:r>
+        <w:t>showed the same black and white</w:t>
+      </w:r>
+      <w:r>
+        <w:t xml:space="preserve"> image</w:t>
+      </w:r>
+      <w:r>
+        <w:t xml:space="preserve">, lending further </w:t>
+      </w:r>
+      <w:r>
+        <w:t xml:space="preserve">evidence that the two versions </w:t>
+      </w:r>
+      <w:r>
+        <w:t>produce identical output</w:t>
+      </w:r>
+      <w:r>
+        <w:t xml:space="preserve">. </w:t>
+      </w:r>
+    </w:p>
+    <w:p>
+      <w:pPr>
+        <w:rPr>
+          <w:rFonts w:eastAsiaTheme="minorEastAsia"/>
+        </w:rPr>
+      </w:pPr>
+      <w:r>
+        <w:tab/>
+      </w:r>
+      <w:r>
+        <w:rPr>
+          <w:rFonts w:eastAsiaTheme="minorEastAsia"/>
+        </w:rPr>
+        <w:t xml:space="preserve">The CUDA compute structure used in this experiment had 1 grid of </w:t>
+      </w:r>
+      <w:r>
+        <w:rPr>
+          <w:rFonts w:eastAsiaTheme="minorEastAsia"/>
+        </w:rPr>
+        <w:t xml:space="preserve">32 </w:t>
+      </w:r>
+      <w:r>
+        <w:rPr>
+          <w:rFonts w:eastAsiaTheme="minorEastAsia"/>
+        </w:rPr>
+        <w:t xml:space="preserve">blocks each having </w:t>
+      </w:r>
+      <w:r>
+        <w:rPr>
+          <w:rFonts w:eastAsiaTheme="minorEastAsia"/>
+        </w:rPr>
+        <w:t xml:space="preserve">128 </w:t>
+      </w:r>
+      <w:r>
+        <w:rPr>
+          <w:rFonts w:eastAsiaTheme="minorEastAsia"/>
+        </w:rPr>
+        <w:t xml:space="preserve">threads. </w:t>
+      </w:r>
+      <w:r>
+        <w:rPr>
+          <w:rFonts w:eastAsiaTheme="minorEastAsia"/>
+        </w:rPr>
+        <w:t xml:space="preserve">This CUDA organization was determined mostly by trial and error. The first tests had </w:t>
+      </w:r>
+      <w:r>
+        <w:rPr>
+          <w:rFonts w:eastAsiaTheme="minorEastAsia"/>
+        </w:rPr>
+        <w:t>4</w:t>
+      </w:r>
+      <w:r>
+        <w:rPr>
+          <w:rFonts w:eastAsiaTheme="minorEastAsia"/>
+        </w:rPr>
+        <w:t xml:space="preserve"> </w:t>
+      </w:r>
+      <w:r>
+        <w:rPr>
+          <w:rFonts w:eastAsiaTheme="minorEastAsia"/>
+        </w:rPr>
+        <w:t>blocks and 4</w:t>
+      </w:r>
+      <w:r>
+        <w:rPr>
+          <w:rFonts w:eastAsiaTheme="minorEastAsia"/>
+        </w:rPr>
+        <w:t xml:space="preserve"> threads per block, just to verify that the code worked correctly. The execution time for this first guess was a little over a second, about twice as much as the final version of the code. Then, the number of blocks and number of threads per block were slowly increased back and forth, and the execution time started to go down. There was a point where </w:t>
+      </w:r>
+      <w:r>
+        <w:rPr>
+          <w:rFonts w:eastAsiaTheme="minorEastAsia"/>
+        </w:rPr>
+        <w:t xml:space="preserve">small number of blocks and </w:t>
+      </w:r>
+      <w:r>
+        <w:rPr>
+          <w:rFonts w:eastAsiaTheme="minorEastAsia"/>
+        </w:rPr>
+        <w:t>a huge number of threads per block (</w:t>
+      </w:r>
+      <w:r>
+        <w:rPr>
+          <w:rFonts w:eastAsiaTheme="minorEastAsia"/>
+        </w:rPr>
+        <w:t>2x</w:t>
+      </w:r>
+      <w:r>
+        <w:rPr>
+          <w:rFonts w:eastAsiaTheme="minorEastAsia"/>
+        </w:rPr>
+        <w:t xml:space="preserve">2048) were tested, and this showed to be no faster, and at times slower, than the final version of the code. This is likely because </w:t>
+      </w:r>
+      <w:r>
+        <w:rPr>
+          <w:rFonts w:eastAsiaTheme="minorEastAsia"/>
+        </w:rPr>
+        <w:t>each block had to schedule many more warps, which caused overhead in completing the edge detection</w:t>
+      </w:r>
+      <w:r>
+        <w:rPr>
+          <w:rFonts w:eastAsiaTheme="minorEastAsia"/>
+        </w:rPr>
+        <w:t>.</w:t>
+      </w:r>
+      <w:r>
+        <w:rPr>
+          <w:rFonts w:eastAsiaTheme="minorEastAsia"/>
+        </w:rPr>
+        <w:t xml:space="preserve"> After much tinkering, it showed that having 32 blocks and 128 threads per block </w:t>
+      </w:r>
+      <w:r>
+        <w:rPr>
+          <w:rFonts w:eastAsiaTheme="minorEastAsia"/>
+        </w:rPr>
+        <w:t xml:space="preserve">made the program run about as </w:t>
+      </w:r>
+      <w:r>
+        <w:rPr>
+          <w:rFonts w:eastAsiaTheme="minorEastAsia"/>
+        </w:rPr>
+        <w:t xml:space="preserve">consistently quick </w:t>
+      </w:r>
+      <w:r>
+        <w:rPr>
+          <w:rFonts w:eastAsiaTheme="minorEastAsia"/>
+        </w:rPr>
+        <w:t>as it could.</w:t>
       </w:r>
     </w:p>
     <w:p>
       <w:pPr>
         <w:ind w:firstLine="720"/>
-      </w:pPr>
-      <w:r>
-        <w:t>Timing, threshold convergence</w:t>
-      </w:r>
-    </w:p>
-    <w:p>
-      <w:pPr>
-        <w:ind w:firstLine="720"/>
-      </w:pPr>
-      <w:r>
-        <w:t>CUDA organization</w:t>
-      </w:r>
-    </w:p>
-    <w:p>
-      <w:pPr>
-        <w:ind w:firstLine="720"/>
-      </w:pPr>
-      <w:r>
-        <w:t>Performance improvements with GPU? (support with numbers)</w:t>
-      </w:r>
-    </w:p>
-    <w:p>
-      <w:pPr>
-        <w:ind w:firstLine="720"/>
-      </w:pPr>
-      <w:r>
-        <w:t>.</w:t>
-      </w:r>
-    </w:p>
-    <w:p>
-      <w:pPr>
-        <w:pStyle w:val="NoSpacing"/>
-      </w:pPr>
-    </w:p>
-    <w:p>
-      <w:pPr>
-        <w:jc w:val="center"/>
-      </w:pPr>
-      <w:r>
-        <w:rPr>
-          <w:b/>
-          <w:sz w:val="20"/>
-        </w:rPr>
-        <w:t>Table 1:</w:t>
-      </w:r>
-      <w:r>
-        <w:rPr>
-          <w:sz w:val="20"/>
-        </w:rPr>
-        <w:t xml:space="preserve"> Run-time and thread count </w:t>
-      </w:r>
-      <w:r>
-        <w:rPr>
-          <w:sz w:val="20"/>
-        </w:rPr>
-        <w:t xml:space="preserve">comparisons for the four programs at </w:t>
-      </w:r>
-      <w:r>
-        <w:rPr>
-          <w:rFonts w:ascii="Consolas" w:hAnsi="Consolas" w:cs="Courier New"/>
-          <w:sz w:val="20"/>
-        </w:rPr>
-        <w:t>AFFECT_RATE=0.05</w:t>
-      </w:r>
-      <w:r>
-        <w:rPr>
-          <w:sz w:val="20"/>
-        </w:rPr>
-        <w:t xml:space="preserve"> and </w:t>
-      </w:r>
-      <w:r>
-        <w:rPr>
-          <w:rFonts w:ascii="Consolas" w:hAnsi="Consolas" w:cs="Courier New"/>
-          <w:sz w:val="20"/>
-        </w:rPr>
-        <w:t>EPSILON=0.05</w:t>
-      </w:r>
-      <w:r>
-        <w:rPr>
-          <w:sz w:val="20"/>
-        </w:rPr>
-        <w:t>.</w:t>
-      </w:r>
-    </w:p>
-    <w:tbl>
-      <w:tblPr>
-        <w:tblStyle w:val="TableGrid"/>
-        <w:tblW w:w="10795" w:type="dxa"/>
-        <w:jc w:val="center"/>
-        <w:tblLayout w:type="fixed"/>
-        <w:tblLook w:val="04A0" w:firstRow="1" w:lastRow="0" w:firstColumn="1" w:lastColumn="0" w:noHBand="0" w:noVBand="1"/>
-      </w:tblPr>
-      <w:tblGrid>
-        <w:gridCol w:w="863"/>
-        <w:gridCol w:w="1022"/>
-        <w:gridCol w:w="922"/>
-        <w:gridCol w:w="1124"/>
-        <w:gridCol w:w="924"/>
-        <w:gridCol w:w="995"/>
-        <w:gridCol w:w="1022"/>
-        <w:gridCol w:w="922"/>
-        <w:gridCol w:w="9"/>
-        <w:gridCol w:w="977"/>
-        <w:gridCol w:w="1022"/>
-        <w:gridCol w:w="993"/>
-      </w:tblGrid>
-      <w:tr>
-        <w:trPr>
-          <w:jc w:val="center"/>
-        </w:trPr>
-        <w:tc>
-          <w:tcPr>
-            <w:tcW w:w="863" w:type="dxa"/>
-            <w:vMerge w:val="restart"/>
-            <w:tcBorders>
-              <w:right w:val="single" w:sz="8" w:space="0" w:color="auto"/>
-            </w:tcBorders>
-            <w:shd w:val="clear" w:color="auto" w:fill="E7E6E6" w:themeFill="background2"/>
-            <w:vAlign w:val="center"/>
-          </w:tcPr>
-          <w:p>
-            <w:pPr>
-              <w:spacing w:line="276" w:lineRule="auto"/>
-              <w:jc w:val="center"/>
-              <w:rPr>
-                <w:b/>
-                <w:sz w:val="20"/>
-                <w:szCs w:val="20"/>
-              </w:rPr>
-            </w:pPr>
-            <w:r>
-              <w:rPr>
-                <w:b/>
-                <w:sz w:val="20"/>
-                <w:szCs w:val="20"/>
-              </w:rPr>
-              <w:t xml:space="preserve">Req. # </w:t>
-            </w:r>
-            <w:r>
-              <w:rPr>
-                <w:b/>
-                <w:sz w:val="20"/>
-                <w:szCs w:val="20"/>
-              </w:rPr>
-              <w:t>threads</w:t>
-            </w:r>
-          </w:p>
-        </w:tc>
-        <w:tc>
-          <w:tcPr>
-            <w:tcW w:w="1944" w:type="dxa"/>
-            <w:gridSpan w:val="2"/>
-            <w:tcBorders>
-              <w:left w:val="single" w:sz="8" w:space="0" w:color="auto"/>
-              <w:right w:val="single" w:sz="8" w:space="0" w:color="auto"/>
-            </w:tcBorders>
-            <w:shd w:val="clear" w:color="auto" w:fill="E7E6E6" w:themeFill="background2"/>
-            <w:vAlign w:val="center"/>
-          </w:tcPr>
-          <w:p>
-            <w:pPr>
-              <w:spacing w:line="276" w:lineRule="auto"/>
-              <w:jc w:val="center"/>
-              <w:rPr>
-                <w:b/>
-                <w:sz w:val="20"/>
-                <w:szCs w:val="20"/>
-              </w:rPr>
-            </w:pPr>
-            <w:r>
-              <w:rPr>
-                <w:b/>
-                <w:sz w:val="20"/>
-                <w:szCs w:val="20"/>
-              </w:rPr>
-              <w:t>Disposable pthreads</w:t>
-            </w:r>
-          </w:p>
-        </w:tc>
-        <w:tc>
-          <w:tcPr>
-            <w:tcW w:w="2048" w:type="dxa"/>
-            <w:gridSpan w:val="2"/>
-            <w:tcBorders>
-              <w:left w:val="single" w:sz="8" w:space="0" w:color="auto"/>
-              <w:right w:val="single" w:sz="8" w:space="0" w:color="auto"/>
-            </w:tcBorders>
-            <w:shd w:val="clear" w:color="auto" w:fill="E7E6E6" w:themeFill="background2"/>
-            <w:vAlign w:val="center"/>
-          </w:tcPr>
-          <w:p>
-            <w:pPr>
-              <w:spacing w:line="276" w:lineRule="auto"/>
-              <w:jc w:val="center"/>
-              <w:rPr>
-                <w:b/>
-                <w:sz w:val="20"/>
-                <w:szCs w:val="20"/>
-              </w:rPr>
-            </w:pPr>
-            <w:r>
-              <w:rPr>
-                <w:b/>
-                <w:sz w:val="20"/>
-                <w:szCs w:val="20"/>
-              </w:rPr>
-              <w:t>Persistent pthreads</w:t>
-            </w:r>
-          </w:p>
-        </w:tc>
-        <w:tc>
-          <w:tcPr>
-            <w:tcW w:w="2948" w:type="dxa"/>
-            <w:gridSpan w:val="4"/>
-            <w:tcBorders>
-              <w:left w:val="single" w:sz="8" w:space="0" w:color="auto"/>
-              <w:right w:val="single" w:sz="8" w:space="0" w:color="auto"/>
-            </w:tcBorders>
-            <w:shd w:val="clear" w:color="auto" w:fill="E7E6E6" w:themeFill="background2"/>
-            <w:vAlign w:val="center"/>
-          </w:tcPr>
-          <w:p>
-            <w:pPr>
-              <w:spacing w:line="276" w:lineRule="auto"/>
-              <w:jc w:val="center"/>
-              <w:rPr>
-                <w:b/>
-                <w:sz w:val="20"/>
-                <w:szCs w:val="20"/>
-              </w:rPr>
-            </w:pPr>
-            <w:r>
-              <w:rPr>
-                <w:b/>
-                <w:sz w:val="20"/>
-                <w:szCs w:val="20"/>
-              </w:rPr>
-              <w:t>Disposable OpenMP</w:t>
-            </w:r>
-          </w:p>
-        </w:tc>
-        <w:tc>
-          <w:tcPr>
-            <w:tcW w:w="2992" w:type="dxa"/>
-            <w:gridSpan w:val="3"/>
-            <w:tcBorders>
-              <w:left w:val="single" w:sz="8" w:space="0" w:color="auto"/>
-            </w:tcBorders>
-            <w:shd w:val="clear" w:color="auto" w:fill="E7E6E6" w:themeFill="background2"/>
-            <w:vAlign w:val="center"/>
-          </w:tcPr>
-          <w:p>
-            <w:pPr>
-              <w:spacing w:line="276" w:lineRule="auto"/>
-              <w:jc w:val="center"/>
-              <w:rPr>
-                <w:b/>
-                <w:sz w:val="20"/>
-                <w:szCs w:val="20"/>
-              </w:rPr>
-            </w:pPr>
-            <w:r>
-              <w:rPr>
-                <w:b/>
-                <w:sz w:val="20"/>
-                <w:szCs w:val="20"/>
-              </w:rPr>
-              <w:t>Persistent OpenMP</w:t>
-            </w:r>
-          </w:p>
-        </w:tc>
-      </w:tr>
-      <w:tr>
-        <w:trPr>
-          <w:trHeight w:val="350"/>
-          <w:jc w:val="center"/>
-        </w:trPr>
-        <w:tc>
-          <w:tcPr>
-            <w:tcW w:w="863" w:type="dxa"/>
-            <w:vMerge/>
-            <w:tcBorders>
-              <w:right w:val="single" w:sz="8" w:space="0" w:color="auto"/>
-            </w:tcBorders>
-            <w:shd w:val="clear" w:color="auto" w:fill="E7E6E6" w:themeFill="background2"/>
-            <w:vAlign w:val="center"/>
-          </w:tcPr>
-          <w:p>
-            <w:pPr>
-              <w:spacing w:line="276" w:lineRule="auto"/>
-              <w:jc w:val="center"/>
-              <w:rPr>
-                <w:sz w:val="20"/>
-                <w:szCs w:val="20"/>
-              </w:rPr>
-            </w:pPr>
-          </w:p>
-        </w:tc>
-        <w:tc>
-          <w:tcPr>
-            <w:tcW w:w="1022" w:type="dxa"/>
-            <w:tcBorders>
-              <w:left w:val="single" w:sz="8" w:space="0" w:color="auto"/>
-              <w:right w:val="single" w:sz="4" w:space="0" w:color="auto"/>
-            </w:tcBorders>
-            <w:shd w:val="clear" w:color="auto" w:fill="E7E6E6" w:themeFill="background2"/>
-            <w:vAlign w:val="center"/>
-          </w:tcPr>
-          <w:p>
-            <w:pPr>
-              <w:pStyle w:val="NoSpacing"/>
-              <w:jc w:val="center"/>
-              <w:rPr>
-                <w:rFonts w:asciiTheme="minorHAnsi" w:hAnsiTheme="minorHAnsi" w:cstheme="minorHAnsi"/>
-              </w:rPr>
-            </w:pPr>
-            <w:r>
-              <w:rPr>
-                <w:rFonts w:asciiTheme="minorHAnsi" w:hAnsiTheme="minorHAnsi" w:cstheme="minorHAnsi"/>
-              </w:rPr>
-              <w:t>wall-clock</w:t>
-            </w:r>
-          </w:p>
-        </w:tc>
-        <w:tc>
-          <w:tcPr>
-            <w:tcW w:w="922" w:type="dxa"/>
-            <w:tcBorders>
-              <w:left w:val="single" w:sz="4" w:space="0" w:color="auto"/>
-              <w:right w:val="single" w:sz="8" w:space="0" w:color="auto"/>
-            </w:tcBorders>
-            <w:shd w:val="clear" w:color="auto" w:fill="E7E6E6" w:themeFill="background2"/>
-            <w:vAlign w:val="center"/>
-          </w:tcPr>
-          <w:p>
-            <w:pPr>
-              <w:spacing w:line="276" w:lineRule="auto"/>
-              <w:jc w:val="center"/>
-              <w:rPr>
-                <w:rFonts w:ascii="Consolas" w:hAnsi="Consolas" w:cstheme="minorHAnsi"/>
-                <w:sz w:val="20"/>
-                <w:szCs w:val="20"/>
-              </w:rPr>
-            </w:pPr>
-            <w:r>
-              <w:rPr>
-                <w:rFonts w:ascii="Consolas" w:hAnsi="Consolas" w:cstheme="minorHAnsi"/>
-                <w:sz w:val="18"/>
-                <w:szCs w:val="20"/>
-              </w:rPr>
-              <w:t>clock()</w:t>
-            </w:r>
-          </w:p>
-        </w:tc>
-        <w:tc>
-          <w:tcPr>
-            <w:tcW w:w="1124" w:type="dxa"/>
-            <w:tcBorders>
-              <w:left w:val="single" w:sz="8" w:space="0" w:color="auto"/>
-              <w:right w:val="single" w:sz="4" w:space="0" w:color="auto"/>
-            </w:tcBorders>
-            <w:shd w:val="clear" w:color="auto" w:fill="E7E6E6" w:themeFill="background2"/>
-            <w:vAlign w:val="center"/>
-          </w:tcPr>
-          <w:p>
-            <w:pPr>
-              <w:spacing w:line="276" w:lineRule="auto"/>
-              <w:jc w:val="center"/>
-              <w:rPr>
-                <w:rFonts w:cstheme="minorHAnsi"/>
-                <w:sz w:val="20"/>
-                <w:szCs w:val="20"/>
-              </w:rPr>
-            </w:pPr>
-            <w:r>
-              <w:rPr>
-                <w:rFonts w:cstheme="minorHAnsi"/>
-                <w:sz w:val="20"/>
-              </w:rPr>
-              <w:t>wall-clock</w:t>
-            </w:r>
-          </w:p>
-        </w:tc>
-        <w:tc>
-          <w:tcPr>
-            <w:tcW w:w="924" w:type="dxa"/>
-            <w:tcBorders>
-              <w:left w:val="single" w:sz="4" w:space="0" w:color="auto"/>
-              <w:right w:val="single" w:sz="8" w:space="0" w:color="auto"/>
-            </w:tcBorders>
-            <w:shd w:val="clear" w:color="auto" w:fill="E7E6E6" w:themeFill="background2"/>
-            <w:vAlign w:val="center"/>
-          </w:tcPr>
-          <w:p>
-            <w:pPr>
-              <w:spacing w:line="276" w:lineRule="auto"/>
-              <w:jc w:val="center"/>
-              <w:rPr>
-                <w:rFonts w:ascii="Consolas" w:hAnsi="Consolas" w:cstheme="minorHAnsi"/>
-                <w:sz w:val="20"/>
-                <w:szCs w:val="20"/>
-              </w:rPr>
-            </w:pPr>
-            <w:r>
-              <w:rPr>
-                <w:rFonts w:ascii="Consolas" w:hAnsi="Consolas" w:cstheme="minorHAnsi"/>
-                <w:sz w:val="18"/>
-                <w:szCs w:val="20"/>
-              </w:rPr>
-              <w:t>clock()</w:t>
-            </w:r>
-          </w:p>
-        </w:tc>
-        <w:tc>
-          <w:tcPr>
-            <w:tcW w:w="995" w:type="dxa"/>
-            <w:tcBorders>
-              <w:left w:val="single" w:sz="8" w:space="0" w:color="auto"/>
-              <w:right w:val="single" w:sz="4" w:space="0" w:color="auto"/>
-            </w:tcBorders>
-            <w:shd w:val="clear" w:color="auto" w:fill="E7E6E6" w:themeFill="background2"/>
-            <w:vAlign w:val="center"/>
-          </w:tcPr>
-          <w:p>
-            <w:pPr>
-              <w:spacing w:line="276" w:lineRule="auto"/>
-              <w:jc w:val="center"/>
-              <w:rPr>
-                <w:rFonts w:cstheme="minorHAnsi"/>
-                <w:sz w:val="20"/>
-                <w:szCs w:val="20"/>
-              </w:rPr>
-            </w:pPr>
-            <w:r>
-              <w:rPr>
-                <w:rFonts w:cstheme="minorHAnsi"/>
-                <w:sz w:val="20"/>
-                <w:szCs w:val="20"/>
-              </w:rPr>
-              <w:t>Actual # threads</w:t>
-            </w:r>
-          </w:p>
-        </w:tc>
-        <w:tc>
-          <w:tcPr>
-            <w:tcW w:w="1022" w:type="dxa"/>
-            <w:tcBorders>
-              <w:left w:val="single" w:sz="4" w:space="0" w:color="auto"/>
-              <w:right w:val="single" w:sz="4" w:space="0" w:color="auto"/>
-            </w:tcBorders>
-            <w:shd w:val="clear" w:color="auto" w:fill="E7E6E6" w:themeFill="background2"/>
-            <w:vAlign w:val="center"/>
-          </w:tcPr>
-          <w:p>
-            <w:pPr>
-              <w:spacing w:line="276" w:lineRule="auto"/>
-              <w:jc w:val="center"/>
-              <w:rPr>
-                <w:rFonts w:cstheme="minorHAnsi"/>
-                <w:sz w:val="20"/>
-                <w:szCs w:val="20"/>
-              </w:rPr>
-            </w:pPr>
-            <w:r>
-              <w:rPr>
-                <w:rFonts w:cstheme="minorHAnsi"/>
-                <w:sz w:val="20"/>
-                <w:szCs w:val="20"/>
-              </w:rPr>
-              <w:t>wall-clock</w:t>
-            </w:r>
-          </w:p>
-        </w:tc>
-        <w:tc>
-          <w:tcPr>
-            <w:tcW w:w="922" w:type="dxa"/>
-            <w:tcBorders>
-              <w:left w:val="single" w:sz="4" w:space="0" w:color="auto"/>
-              <w:right w:val="single" w:sz="8" w:space="0" w:color="auto"/>
-            </w:tcBorders>
-            <w:shd w:val="clear" w:color="auto" w:fill="E7E6E6" w:themeFill="background2"/>
-            <w:vAlign w:val="center"/>
-          </w:tcPr>
-          <w:p>
-            <w:pPr>
-              <w:spacing w:line="276" w:lineRule="auto"/>
-              <w:jc w:val="center"/>
-              <w:rPr>
-                <w:rFonts w:ascii="Consolas" w:hAnsi="Consolas" w:cstheme="minorHAnsi"/>
-                <w:sz w:val="20"/>
-                <w:szCs w:val="20"/>
-              </w:rPr>
-            </w:pPr>
-            <w:r>
-              <w:rPr>
-                <w:rFonts w:ascii="Consolas" w:hAnsi="Consolas" w:cstheme="minorHAnsi"/>
-                <w:sz w:val="18"/>
-                <w:szCs w:val="20"/>
-              </w:rPr>
-              <w:t>clock()</w:t>
-            </w:r>
-          </w:p>
-        </w:tc>
-        <w:tc>
-          <w:tcPr>
-            <w:tcW w:w="986" w:type="dxa"/>
-            <w:gridSpan w:val="2"/>
-            <w:tcBorders>
-              <w:left w:val="single" w:sz="8" w:space="0" w:color="auto"/>
-            </w:tcBorders>
-            <w:shd w:val="clear" w:color="auto" w:fill="E7E6E6" w:themeFill="background2"/>
-            <w:vAlign w:val="center"/>
-          </w:tcPr>
-          <w:p>
-            <w:pPr>
-              <w:spacing w:line="276" w:lineRule="auto"/>
-              <w:jc w:val="center"/>
-              <w:rPr>
-                <w:rFonts w:cstheme="minorHAnsi"/>
-                <w:sz w:val="20"/>
-                <w:szCs w:val="20"/>
-              </w:rPr>
-            </w:pPr>
-            <w:r>
-              <w:rPr>
-                <w:rFonts w:cstheme="minorHAnsi"/>
-                <w:sz w:val="20"/>
-                <w:szCs w:val="20"/>
-              </w:rPr>
-              <w:t>Actual # threads</w:t>
-            </w:r>
-          </w:p>
-        </w:tc>
-        <w:tc>
-          <w:tcPr>
-            <w:tcW w:w="1022" w:type="dxa"/>
-            <w:shd w:val="clear" w:color="auto" w:fill="E7E6E6" w:themeFill="background2"/>
-            <w:vAlign w:val="center"/>
-          </w:tcPr>
-          <w:p>
-            <w:pPr>
-              <w:spacing w:line="276" w:lineRule="auto"/>
-              <w:jc w:val="center"/>
-              <w:rPr>
-                <w:rFonts w:cstheme="minorHAnsi"/>
-                <w:sz w:val="20"/>
-                <w:szCs w:val="20"/>
-              </w:rPr>
-            </w:pPr>
-            <w:r>
-              <w:rPr>
-                <w:rFonts w:cstheme="minorHAnsi"/>
-                <w:sz w:val="20"/>
-                <w:szCs w:val="20"/>
-              </w:rPr>
-              <w:t>wall-clock</w:t>
-            </w:r>
-          </w:p>
-        </w:tc>
-        <w:tc>
-          <w:tcPr>
-            <w:tcW w:w="993" w:type="dxa"/>
-            <w:shd w:val="clear" w:color="auto" w:fill="E7E6E6" w:themeFill="background2"/>
-            <w:vAlign w:val="center"/>
-          </w:tcPr>
-          <w:p>
-            <w:pPr>
-              <w:spacing w:line="276" w:lineRule="auto"/>
-              <w:jc w:val="center"/>
-              <w:rPr>
-                <w:rFonts w:ascii="Consolas" w:hAnsi="Consolas" w:cstheme="minorHAnsi"/>
-                <w:sz w:val="20"/>
-                <w:szCs w:val="20"/>
-              </w:rPr>
-            </w:pPr>
-            <w:r>
-              <w:rPr>
-                <w:rFonts w:ascii="Consolas" w:hAnsi="Consolas" w:cstheme="minorHAnsi"/>
-                <w:sz w:val="18"/>
-                <w:szCs w:val="20"/>
-              </w:rPr>
-              <w:t>clock()</w:t>
-            </w:r>
-          </w:p>
-        </w:tc>
-      </w:tr>
-      <w:tr>
-        <w:trPr>
-          <w:trHeight w:val="432"/>
-          <w:jc w:val="center"/>
-        </w:trPr>
-        <w:tc>
-          <w:tcPr>
-            <w:tcW w:w="863" w:type="dxa"/>
-            <w:tcBorders>
-              <w:right w:val="single" w:sz="8" w:space="0" w:color="auto"/>
-            </w:tcBorders>
-            <w:vAlign w:val="center"/>
-          </w:tcPr>
-          <w:p>
-            <w:pPr>
-              <w:spacing w:line="276" w:lineRule="auto"/>
-              <w:jc w:val="center"/>
-              <w:rPr>
-                <w:sz w:val="20"/>
-                <w:szCs w:val="20"/>
-              </w:rPr>
-            </w:pPr>
-            <w:r>
-              <w:rPr>
-                <w:sz w:val="20"/>
-                <w:szCs w:val="20"/>
-              </w:rPr>
-              <w:t>2</w:t>
-            </w:r>
-          </w:p>
-        </w:tc>
-        <w:tc>
-          <w:tcPr>
-            <w:tcW w:w="1022" w:type="dxa"/>
-            <w:tcBorders>
-              <w:left w:val="single" w:sz="8" w:space="0" w:color="auto"/>
-              <w:right w:val="single" w:sz="4" w:space="0" w:color="auto"/>
-            </w:tcBorders>
-            <w:vAlign w:val="center"/>
-          </w:tcPr>
-          <w:p>
-            <w:pPr>
-              <w:spacing w:line="276" w:lineRule="auto"/>
-              <w:jc w:val="center"/>
-              <w:rPr>
-                <w:sz w:val="20"/>
-                <w:szCs w:val="20"/>
-              </w:rPr>
-            </w:pPr>
-            <w:r>
-              <w:rPr>
-                <w:sz w:val="20"/>
-                <w:szCs w:val="20"/>
-              </w:rPr>
-              <w:t>3m43s</w:t>
-            </w:r>
-          </w:p>
-        </w:tc>
-        <w:tc>
-          <w:tcPr>
-            <w:tcW w:w="922" w:type="dxa"/>
-            <w:tcBorders>
-              <w:left w:val="single" w:sz="4" w:space="0" w:color="auto"/>
-              <w:right w:val="single" w:sz="8" w:space="0" w:color="auto"/>
-            </w:tcBorders>
-            <w:vAlign w:val="center"/>
-          </w:tcPr>
-          <w:p>
-            <w:pPr>
-              <w:spacing w:line="276" w:lineRule="auto"/>
-              <w:jc w:val="center"/>
-              <w:rPr>
-                <w:sz w:val="20"/>
-                <w:szCs w:val="20"/>
-              </w:rPr>
-            </w:pPr>
-            <w:r>
-              <w:rPr>
-                <w:sz w:val="20"/>
-                <w:szCs w:val="20"/>
-              </w:rPr>
-              <w:t>300.2s</w:t>
-            </w:r>
-          </w:p>
-        </w:tc>
-        <w:tc>
-          <w:tcPr>
-            <w:tcW w:w="1124" w:type="dxa"/>
-            <w:tcBorders>
-              <w:left w:val="single" w:sz="8" w:space="0" w:color="auto"/>
-              <w:right w:val="single" w:sz="4" w:space="0" w:color="auto"/>
-            </w:tcBorders>
-            <w:vAlign w:val="center"/>
-          </w:tcPr>
-          <w:p>
-            <w:pPr>
-              <w:spacing w:line="276" w:lineRule="auto"/>
-              <w:jc w:val="center"/>
-              <w:rPr>
-                <w:sz w:val="20"/>
-                <w:szCs w:val="20"/>
-              </w:rPr>
-            </w:pPr>
-            <w:r>
-              <w:rPr>
-                <w:sz w:val="20"/>
-                <w:szCs w:val="20"/>
-              </w:rPr>
-              <w:t>2m38s</w:t>
-            </w:r>
-          </w:p>
-        </w:tc>
-        <w:tc>
-          <w:tcPr>
-            <w:tcW w:w="924" w:type="dxa"/>
-            <w:tcBorders>
-              <w:left w:val="single" w:sz="4" w:space="0" w:color="auto"/>
-              <w:right w:val="single" w:sz="8" w:space="0" w:color="auto"/>
-            </w:tcBorders>
-            <w:vAlign w:val="center"/>
-          </w:tcPr>
-          <w:p>
-            <w:pPr>
-              <w:spacing w:line="276" w:lineRule="auto"/>
-              <w:jc w:val="center"/>
-              <w:rPr>
-                <w:sz w:val="20"/>
-                <w:szCs w:val="20"/>
-              </w:rPr>
-            </w:pPr>
-            <w:r>
-              <w:rPr>
-                <w:sz w:val="20"/>
-                <w:szCs w:val="20"/>
-              </w:rPr>
-              <w:t>261.0s</w:t>
-            </w:r>
-          </w:p>
-        </w:tc>
-        <w:tc>
-          <w:tcPr>
-            <w:tcW w:w="995" w:type="dxa"/>
-            <w:tcBorders>
-              <w:left w:val="single" w:sz="8" w:space="0" w:color="auto"/>
-              <w:right w:val="single" w:sz="4" w:space="0" w:color="auto"/>
-            </w:tcBorders>
-            <w:vAlign w:val="center"/>
-          </w:tcPr>
-          <w:p>
-            <w:pPr>
-              <w:spacing w:line="276" w:lineRule="auto"/>
-              <w:jc w:val="center"/>
-              <w:rPr>
-                <w:sz w:val="20"/>
-                <w:szCs w:val="20"/>
-              </w:rPr>
-            </w:pPr>
-            <w:r>
-              <w:rPr>
-                <w:sz w:val="20"/>
-                <w:szCs w:val="20"/>
-              </w:rPr>
-              <w:t>2</w:t>
-            </w:r>
-          </w:p>
-        </w:tc>
-        <w:tc>
-          <w:tcPr>
-            <w:tcW w:w="1022" w:type="dxa"/>
-            <w:tcBorders>
-              <w:left w:val="single" w:sz="4" w:space="0" w:color="auto"/>
-              <w:right w:val="single" w:sz="4" w:space="0" w:color="auto"/>
-            </w:tcBorders>
-            <w:vAlign w:val="center"/>
-          </w:tcPr>
-          <w:p>
-            <w:pPr>
-              <w:spacing w:line="276" w:lineRule="auto"/>
-              <w:jc w:val="center"/>
-              <w:rPr>
-                <w:sz w:val="20"/>
-                <w:szCs w:val="20"/>
-              </w:rPr>
-            </w:pPr>
-            <w:r>
-              <w:rPr>
-                <w:sz w:val="20"/>
-                <w:szCs w:val="20"/>
-              </w:rPr>
-              <w:t>2m59s</w:t>
-            </w:r>
-          </w:p>
-        </w:tc>
-        <w:tc>
-          <w:tcPr>
-            <w:tcW w:w="922" w:type="dxa"/>
-            <w:tcBorders>
-              <w:left w:val="single" w:sz="4" w:space="0" w:color="auto"/>
-              <w:right w:val="single" w:sz="8" w:space="0" w:color="auto"/>
-            </w:tcBorders>
-            <w:vAlign w:val="center"/>
-          </w:tcPr>
-          <w:p>
-            <w:pPr>
-              <w:spacing w:line="276" w:lineRule="auto"/>
-              <w:jc w:val="center"/>
-              <w:rPr>
-                <w:sz w:val="20"/>
-                <w:szCs w:val="20"/>
-              </w:rPr>
-            </w:pPr>
-            <w:r>
-              <w:rPr>
-                <w:sz w:val="20"/>
-                <w:szCs w:val="20"/>
-              </w:rPr>
-              <w:t>335.4s</w:t>
-            </w:r>
-          </w:p>
-        </w:tc>
-        <w:tc>
-          <w:tcPr>
-            <w:tcW w:w="986" w:type="dxa"/>
-            <w:gridSpan w:val="2"/>
-            <w:tcBorders>
-              <w:left w:val="single" w:sz="8" w:space="0" w:color="auto"/>
-            </w:tcBorders>
-            <w:vAlign w:val="center"/>
-          </w:tcPr>
-          <w:p>
-            <w:pPr>
-              <w:spacing w:line="276" w:lineRule="auto"/>
-              <w:jc w:val="center"/>
-              <w:rPr>
-                <w:sz w:val="20"/>
-                <w:szCs w:val="20"/>
-              </w:rPr>
-            </w:pPr>
-            <w:r>
-              <w:rPr>
-                <w:sz w:val="20"/>
-                <w:szCs w:val="20"/>
-              </w:rPr>
-              <w:t>2</w:t>
-            </w:r>
-          </w:p>
-        </w:tc>
-        <w:tc>
-          <w:tcPr>
-            <w:tcW w:w="1022" w:type="dxa"/>
-            <w:vAlign w:val="center"/>
-          </w:tcPr>
-          <w:p>
-            <w:pPr>
-              <w:spacing w:line="276" w:lineRule="auto"/>
-              <w:jc w:val="center"/>
-              <w:rPr>
-                <w:sz w:val="20"/>
-                <w:szCs w:val="20"/>
-              </w:rPr>
-            </w:pPr>
-            <w:r>
-              <w:rPr>
-                <w:sz w:val="20"/>
-                <w:szCs w:val="20"/>
-              </w:rPr>
-              <w:t>3m01s</w:t>
-            </w:r>
-          </w:p>
-        </w:tc>
-        <w:tc>
-          <w:tcPr>
-            <w:tcW w:w="993" w:type="dxa"/>
-            <w:vAlign w:val="center"/>
-          </w:tcPr>
-          <w:p>
-            <w:pPr>
-              <w:spacing w:line="276" w:lineRule="auto"/>
-              <w:jc w:val="center"/>
-              <w:rPr>
-                <w:sz w:val="20"/>
-                <w:szCs w:val="20"/>
-              </w:rPr>
-            </w:pPr>
-            <w:r>
-              <w:rPr>
-                <w:sz w:val="20"/>
-                <w:szCs w:val="20"/>
-              </w:rPr>
-              <w:t>303.9s</w:t>
-            </w:r>
-          </w:p>
-        </w:tc>
-      </w:tr>
-      <w:tr>
-        <w:trPr>
-          <w:trHeight w:val="432"/>
-          <w:jc w:val="center"/>
-        </w:trPr>
-        <w:tc>
-          <w:tcPr>
-            <w:tcW w:w="863" w:type="dxa"/>
-            <w:tcBorders>
-              <w:right w:val="single" w:sz="8" w:space="0" w:color="auto"/>
-            </w:tcBorders>
-            <w:shd w:val="clear" w:color="auto" w:fill="F2F2F2" w:themeFill="background1" w:themeFillShade="F2"/>
-            <w:vAlign w:val="center"/>
-          </w:tcPr>
-          <w:p>
-            <w:pPr>
-              <w:spacing w:line="276" w:lineRule="auto"/>
-              <w:jc w:val="center"/>
-              <w:rPr>
-                <w:sz w:val="20"/>
-                <w:szCs w:val="20"/>
-              </w:rPr>
-            </w:pPr>
-            <w:r>
-              <w:rPr>
-                <w:sz w:val="20"/>
-                <w:szCs w:val="20"/>
-              </w:rPr>
-              <w:t>8</w:t>
-            </w:r>
-          </w:p>
-        </w:tc>
-        <w:tc>
-          <w:tcPr>
-            <w:tcW w:w="1022" w:type="dxa"/>
-            <w:tcBorders>
-              <w:left w:val="single" w:sz="8" w:space="0" w:color="auto"/>
-              <w:right w:val="single" w:sz="4" w:space="0" w:color="auto"/>
-            </w:tcBorders>
-            <w:shd w:val="clear" w:color="auto" w:fill="F2F2F2" w:themeFill="background1" w:themeFillShade="F2"/>
-            <w:vAlign w:val="center"/>
-          </w:tcPr>
-          <w:p>
-            <w:pPr>
-              <w:spacing w:line="276" w:lineRule="auto"/>
-              <w:jc w:val="center"/>
-              <w:rPr>
-                <w:sz w:val="20"/>
-                <w:szCs w:val="20"/>
-              </w:rPr>
-            </w:pPr>
-            <w:r>
-              <w:rPr>
-                <w:sz w:val="20"/>
-                <w:szCs w:val="20"/>
-              </w:rPr>
-              <w:t>2m54s</w:t>
-            </w:r>
-          </w:p>
-        </w:tc>
-        <w:tc>
-          <w:tcPr>
-            <w:tcW w:w="922" w:type="dxa"/>
-            <w:tcBorders>
-              <w:left w:val="single" w:sz="4" w:space="0" w:color="auto"/>
-              <w:right w:val="single" w:sz="8" w:space="0" w:color="auto"/>
-            </w:tcBorders>
-            <w:shd w:val="clear" w:color="auto" w:fill="F2F2F2" w:themeFill="background1" w:themeFillShade="F2"/>
-            <w:vAlign w:val="center"/>
-          </w:tcPr>
-          <w:p>
-            <w:pPr>
-              <w:spacing w:line="276" w:lineRule="auto"/>
-              <w:jc w:val="center"/>
-              <w:rPr>
-                <w:sz w:val="20"/>
-                <w:szCs w:val="20"/>
-              </w:rPr>
-            </w:pPr>
-            <w:r>
-              <w:rPr>
-                <w:sz w:val="20"/>
-                <w:szCs w:val="20"/>
-              </w:rPr>
-              <w:t>353.1s</w:t>
-            </w:r>
-          </w:p>
-        </w:tc>
-        <w:tc>
-          <w:tcPr>
-            <w:tcW w:w="1124" w:type="dxa"/>
-            <w:tcBorders>
-              <w:left w:val="single" w:sz="8" w:space="0" w:color="auto"/>
-              <w:right w:val="single" w:sz="4" w:space="0" w:color="auto"/>
-            </w:tcBorders>
-            <w:shd w:val="clear" w:color="auto" w:fill="F2F2F2" w:themeFill="background1" w:themeFillShade="F2"/>
-            <w:vAlign w:val="center"/>
-          </w:tcPr>
-          <w:p>
-            <w:pPr>
-              <w:spacing w:line="276" w:lineRule="auto"/>
-              <w:jc w:val="center"/>
-              <w:rPr>
-                <w:sz w:val="20"/>
-                <w:szCs w:val="20"/>
-              </w:rPr>
-            </w:pPr>
-            <w:r>
-              <w:rPr>
-                <w:sz w:val="20"/>
-                <w:szCs w:val="20"/>
-              </w:rPr>
-              <w:t>1m53s</w:t>
-            </w:r>
-          </w:p>
-        </w:tc>
-        <w:tc>
-          <w:tcPr>
-            <w:tcW w:w="924" w:type="dxa"/>
-            <w:tcBorders>
-              <w:left w:val="single" w:sz="4" w:space="0" w:color="auto"/>
-              <w:right w:val="single" w:sz="8" w:space="0" w:color="auto"/>
-            </w:tcBorders>
-            <w:shd w:val="clear" w:color="auto" w:fill="F2F2F2" w:themeFill="background1" w:themeFillShade="F2"/>
-            <w:vAlign w:val="center"/>
-          </w:tcPr>
-          <w:p>
-            <w:pPr>
-              <w:spacing w:line="276" w:lineRule="auto"/>
-              <w:jc w:val="center"/>
-              <w:rPr>
-                <w:sz w:val="20"/>
-                <w:szCs w:val="20"/>
-              </w:rPr>
-            </w:pPr>
-            <w:r>
-              <w:rPr>
-                <w:sz w:val="20"/>
-                <w:szCs w:val="20"/>
-              </w:rPr>
-              <w:t>289.6s</w:t>
-            </w:r>
-          </w:p>
-        </w:tc>
-        <w:tc>
-          <w:tcPr>
-            <w:tcW w:w="995" w:type="dxa"/>
-            <w:tcBorders>
-              <w:left w:val="single" w:sz="8" w:space="0" w:color="auto"/>
-              <w:right w:val="single" w:sz="4" w:space="0" w:color="auto"/>
-            </w:tcBorders>
-            <w:shd w:val="clear" w:color="auto" w:fill="F2F2F2" w:themeFill="background1" w:themeFillShade="F2"/>
-            <w:vAlign w:val="center"/>
-          </w:tcPr>
-          <w:p>
-            <w:pPr>
-              <w:spacing w:line="276" w:lineRule="auto"/>
-              <w:jc w:val="center"/>
-              <w:rPr>
-                <w:sz w:val="20"/>
-                <w:szCs w:val="20"/>
-              </w:rPr>
-            </w:pPr>
-            <w:r>
-              <w:rPr>
-                <w:sz w:val="20"/>
-                <w:szCs w:val="20"/>
-              </w:rPr>
-              <w:t>8</w:t>
-            </w:r>
-          </w:p>
-        </w:tc>
-        <w:tc>
-          <w:tcPr>
-            <w:tcW w:w="1022" w:type="dxa"/>
-            <w:tcBorders>
-              <w:left w:val="single" w:sz="4" w:space="0" w:color="auto"/>
-              <w:right w:val="single" w:sz="4" w:space="0" w:color="auto"/>
-            </w:tcBorders>
-            <w:shd w:val="clear" w:color="auto" w:fill="F2F2F2" w:themeFill="background1" w:themeFillShade="F2"/>
-            <w:vAlign w:val="center"/>
-          </w:tcPr>
-          <w:p>
-            <w:pPr>
-              <w:spacing w:line="276" w:lineRule="auto"/>
-              <w:jc w:val="center"/>
-              <w:rPr>
-                <w:sz w:val="20"/>
-                <w:szCs w:val="20"/>
-              </w:rPr>
-            </w:pPr>
-            <w:r>
-              <w:rPr>
-                <w:sz w:val="20"/>
-                <w:szCs w:val="20"/>
-              </w:rPr>
-              <w:t>3m02s</w:t>
-            </w:r>
-          </w:p>
-        </w:tc>
-        <w:tc>
-          <w:tcPr>
-            <w:tcW w:w="922" w:type="dxa"/>
-            <w:tcBorders>
-              <w:left w:val="single" w:sz="4" w:space="0" w:color="auto"/>
-              <w:right w:val="single" w:sz="8" w:space="0" w:color="auto"/>
-            </w:tcBorders>
-            <w:shd w:val="clear" w:color="auto" w:fill="F2F2F2" w:themeFill="background1" w:themeFillShade="F2"/>
-            <w:vAlign w:val="center"/>
-          </w:tcPr>
-          <w:p>
-            <w:pPr>
-              <w:spacing w:line="276" w:lineRule="auto"/>
-              <w:jc w:val="center"/>
-              <w:rPr>
-                <w:sz w:val="20"/>
-                <w:szCs w:val="20"/>
-              </w:rPr>
-            </w:pPr>
-            <w:r>
-              <w:rPr>
-                <w:sz w:val="20"/>
-                <w:szCs w:val="20"/>
-              </w:rPr>
-              <w:t>283.2s</w:t>
-            </w:r>
-          </w:p>
-        </w:tc>
-        <w:tc>
-          <w:tcPr>
-            <w:tcW w:w="986" w:type="dxa"/>
-            <w:gridSpan w:val="2"/>
-            <w:tcBorders>
-              <w:left w:val="single" w:sz="8" w:space="0" w:color="auto"/>
-            </w:tcBorders>
-            <w:shd w:val="clear" w:color="auto" w:fill="F2F2F2" w:themeFill="background1" w:themeFillShade="F2"/>
-            <w:vAlign w:val="center"/>
-          </w:tcPr>
-          <w:p>
-            <w:pPr>
-              <w:spacing w:line="276" w:lineRule="auto"/>
-              <w:jc w:val="center"/>
-              <w:rPr>
-                <w:sz w:val="20"/>
-                <w:szCs w:val="20"/>
-              </w:rPr>
-            </w:pPr>
-            <w:r>
-              <w:rPr>
-                <w:sz w:val="20"/>
-                <w:szCs w:val="20"/>
-              </w:rPr>
-              <w:t>8</w:t>
-            </w:r>
-          </w:p>
-        </w:tc>
-        <w:tc>
-          <w:tcPr>
-            <w:tcW w:w="1022" w:type="dxa"/>
-            <w:shd w:val="clear" w:color="auto" w:fill="F2F2F2" w:themeFill="background1" w:themeFillShade="F2"/>
-            <w:vAlign w:val="center"/>
-          </w:tcPr>
-          <w:p>
-            <w:pPr>
-              <w:spacing w:line="276" w:lineRule="auto"/>
-              <w:jc w:val="center"/>
-              <w:rPr>
-                <w:sz w:val="20"/>
-                <w:szCs w:val="20"/>
-              </w:rPr>
-            </w:pPr>
-            <w:r>
-              <w:rPr>
-                <w:sz w:val="20"/>
-                <w:szCs w:val="20"/>
-              </w:rPr>
-              <w:t>2m29s</w:t>
-            </w:r>
-          </w:p>
-        </w:tc>
-        <w:tc>
-          <w:tcPr>
-            <w:tcW w:w="993" w:type="dxa"/>
-            <w:shd w:val="clear" w:color="auto" w:fill="F2F2F2" w:themeFill="background1" w:themeFillShade="F2"/>
-            <w:vAlign w:val="center"/>
-          </w:tcPr>
-          <w:p>
-            <w:pPr>
-              <w:spacing w:line="276" w:lineRule="auto"/>
-              <w:jc w:val="center"/>
-              <w:rPr>
-                <w:sz w:val="20"/>
-                <w:szCs w:val="20"/>
-              </w:rPr>
-            </w:pPr>
-            <w:r>
-              <w:rPr>
-                <w:sz w:val="20"/>
-                <w:szCs w:val="20"/>
-              </w:rPr>
-              <w:t>283.0s</w:t>
-            </w:r>
-          </w:p>
-        </w:tc>
-      </w:tr>
-      <w:tr>
-        <w:trPr>
-          <w:trHeight w:val="432"/>
-          <w:jc w:val="center"/>
-        </w:trPr>
-        <w:tc>
-          <w:tcPr>
-            <w:tcW w:w="863" w:type="dxa"/>
-            <w:tcBorders>
-              <w:bottom w:val="single" w:sz="4" w:space="0" w:color="auto"/>
-              <w:right w:val="single" w:sz="8" w:space="0" w:color="auto"/>
-            </w:tcBorders>
-            <w:vAlign w:val="center"/>
-          </w:tcPr>
-          <w:p>
-            <w:pPr>
-              <w:spacing w:line="276" w:lineRule="auto"/>
-              <w:jc w:val="center"/>
-              <w:rPr>
-                <w:sz w:val="20"/>
-                <w:szCs w:val="20"/>
-              </w:rPr>
-            </w:pPr>
-            <w:r>
-              <w:rPr>
-                <w:sz w:val="20"/>
-                <w:szCs w:val="20"/>
-              </w:rPr>
-              <w:t>16</w:t>
-            </w:r>
-          </w:p>
-        </w:tc>
-        <w:tc>
-          <w:tcPr>
-            <w:tcW w:w="1022" w:type="dxa"/>
-            <w:tcBorders>
-              <w:left w:val="single" w:sz="8" w:space="0" w:color="auto"/>
-              <w:bottom w:val="single" w:sz="4" w:space="0" w:color="auto"/>
-              <w:right w:val="single" w:sz="4" w:space="0" w:color="auto"/>
-            </w:tcBorders>
-            <w:vAlign w:val="center"/>
-          </w:tcPr>
-          <w:p>
-            <w:pPr>
-              <w:spacing w:line="276" w:lineRule="auto"/>
-              <w:jc w:val="center"/>
-              <w:rPr>
-                <w:sz w:val="20"/>
-                <w:szCs w:val="20"/>
-              </w:rPr>
-            </w:pPr>
-            <w:r>
-              <w:rPr>
-                <w:sz w:val="20"/>
-                <w:szCs w:val="20"/>
-              </w:rPr>
-              <w:t>3m45s</w:t>
-            </w:r>
-          </w:p>
-        </w:tc>
-        <w:tc>
-          <w:tcPr>
-            <w:tcW w:w="922" w:type="dxa"/>
-            <w:tcBorders>
-              <w:left w:val="single" w:sz="4" w:space="0" w:color="auto"/>
-              <w:bottom w:val="single" w:sz="4" w:space="0" w:color="auto"/>
-              <w:right w:val="single" w:sz="8" w:space="0" w:color="auto"/>
-            </w:tcBorders>
-            <w:vAlign w:val="center"/>
-          </w:tcPr>
-          <w:p>
-            <w:pPr>
-              <w:spacing w:line="276" w:lineRule="auto"/>
-              <w:jc w:val="center"/>
-              <w:rPr>
-                <w:sz w:val="20"/>
-                <w:szCs w:val="20"/>
-              </w:rPr>
-            </w:pPr>
-            <w:r>
-              <w:rPr>
-                <w:sz w:val="20"/>
-                <w:szCs w:val="20"/>
-              </w:rPr>
-              <w:t>471.0s</w:t>
-            </w:r>
-          </w:p>
-        </w:tc>
-        <w:tc>
-          <w:tcPr>
-            <w:tcW w:w="1124" w:type="dxa"/>
-            <w:tcBorders>
-              <w:left w:val="single" w:sz="8" w:space="0" w:color="auto"/>
-              <w:bottom w:val="single" w:sz="4" w:space="0" w:color="auto"/>
-              <w:right w:val="single" w:sz="4" w:space="0" w:color="auto"/>
-            </w:tcBorders>
-            <w:vAlign w:val="center"/>
-          </w:tcPr>
-          <w:p>
-            <w:pPr>
-              <w:spacing w:line="276" w:lineRule="auto"/>
-              <w:jc w:val="center"/>
-              <w:rPr>
-                <w:sz w:val="20"/>
-                <w:szCs w:val="20"/>
-              </w:rPr>
-            </w:pPr>
-            <w:r>
-              <w:rPr>
-                <w:sz w:val="20"/>
-                <w:szCs w:val="20"/>
-              </w:rPr>
-              <w:t>3m16s</w:t>
-            </w:r>
-          </w:p>
-        </w:tc>
-        <w:tc>
-          <w:tcPr>
-            <w:tcW w:w="924" w:type="dxa"/>
-            <w:tcBorders>
-              <w:left w:val="single" w:sz="4" w:space="0" w:color="auto"/>
-              <w:bottom w:val="single" w:sz="4" w:space="0" w:color="auto"/>
-              <w:right w:val="single" w:sz="8" w:space="0" w:color="auto"/>
-            </w:tcBorders>
-            <w:vAlign w:val="center"/>
-          </w:tcPr>
-          <w:p>
-            <w:pPr>
-              <w:spacing w:line="276" w:lineRule="auto"/>
-              <w:jc w:val="center"/>
-              <w:rPr>
-                <w:sz w:val="20"/>
-                <w:szCs w:val="20"/>
-              </w:rPr>
-            </w:pPr>
-            <w:r>
-              <w:rPr>
-                <w:sz w:val="20"/>
-                <w:szCs w:val="20"/>
-              </w:rPr>
-              <w:t>302.9s</w:t>
-            </w:r>
-          </w:p>
-        </w:tc>
-        <w:tc>
-          <w:tcPr>
-            <w:tcW w:w="995" w:type="dxa"/>
-            <w:tcBorders>
-              <w:left w:val="single" w:sz="8" w:space="0" w:color="auto"/>
-              <w:bottom w:val="single" w:sz="4" w:space="0" w:color="auto"/>
-              <w:right w:val="single" w:sz="4" w:space="0" w:color="auto"/>
-            </w:tcBorders>
-            <w:vAlign w:val="center"/>
-          </w:tcPr>
-          <w:p>
-            <w:pPr>
-              <w:spacing w:line="276" w:lineRule="auto"/>
-              <w:jc w:val="center"/>
-              <w:rPr>
-                <w:sz w:val="20"/>
-                <w:szCs w:val="20"/>
-              </w:rPr>
-            </w:pPr>
-            <w:r>
-              <w:rPr>
-                <w:sz w:val="20"/>
-                <w:szCs w:val="20"/>
-              </w:rPr>
-              <w:t>16</w:t>
-            </w:r>
-          </w:p>
-        </w:tc>
-        <w:tc>
-          <w:tcPr>
-            <w:tcW w:w="1022" w:type="dxa"/>
-            <w:tcBorders>
-              <w:left w:val="single" w:sz="4" w:space="0" w:color="auto"/>
-              <w:bottom w:val="single" w:sz="4" w:space="0" w:color="auto"/>
-              <w:right w:val="single" w:sz="4" w:space="0" w:color="auto"/>
-            </w:tcBorders>
-            <w:vAlign w:val="center"/>
-          </w:tcPr>
-          <w:p>
-            <w:pPr>
-              <w:spacing w:line="276" w:lineRule="auto"/>
-              <w:jc w:val="center"/>
-              <w:rPr>
-                <w:sz w:val="20"/>
-                <w:szCs w:val="20"/>
-              </w:rPr>
-            </w:pPr>
-            <w:r>
-              <w:rPr>
-                <w:sz w:val="20"/>
-                <w:szCs w:val="20"/>
-              </w:rPr>
-              <w:t>4m01s</w:t>
-            </w:r>
-          </w:p>
-        </w:tc>
-        <w:tc>
-          <w:tcPr>
-            <w:tcW w:w="922" w:type="dxa"/>
-            <w:tcBorders>
-              <w:left w:val="single" w:sz="4" w:space="0" w:color="auto"/>
-              <w:bottom w:val="single" w:sz="4" w:space="0" w:color="auto"/>
-              <w:right w:val="single" w:sz="8" w:space="0" w:color="auto"/>
-            </w:tcBorders>
-            <w:vAlign w:val="center"/>
-          </w:tcPr>
-          <w:p>
-            <w:pPr>
-              <w:spacing w:line="276" w:lineRule="auto"/>
-              <w:jc w:val="center"/>
-              <w:rPr>
-                <w:sz w:val="20"/>
-                <w:szCs w:val="20"/>
-              </w:rPr>
-            </w:pPr>
-            <w:r>
-              <w:rPr>
-                <w:sz w:val="20"/>
-                <w:szCs w:val="20"/>
-              </w:rPr>
-              <w:t>274.5s</w:t>
-            </w:r>
-          </w:p>
-        </w:tc>
-        <w:tc>
-          <w:tcPr>
-            <w:tcW w:w="986" w:type="dxa"/>
-            <w:gridSpan w:val="2"/>
-            <w:tcBorders>
-              <w:left w:val="single" w:sz="8" w:space="0" w:color="auto"/>
-              <w:bottom w:val="single" w:sz="4" w:space="0" w:color="auto"/>
-            </w:tcBorders>
-            <w:vAlign w:val="center"/>
-          </w:tcPr>
-          <w:p>
-            <w:pPr>
-              <w:spacing w:line="276" w:lineRule="auto"/>
-              <w:jc w:val="center"/>
-              <w:rPr>
-                <w:sz w:val="20"/>
-                <w:szCs w:val="20"/>
-              </w:rPr>
-            </w:pPr>
-            <w:r>
-              <w:rPr>
-                <w:sz w:val="20"/>
-                <w:szCs w:val="20"/>
-              </w:rPr>
-              <w:t>16</w:t>
-            </w:r>
-          </w:p>
-        </w:tc>
-        <w:tc>
-          <w:tcPr>
-            <w:tcW w:w="1022" w:type="dxa"/>
-            <w:tcBorders>
-              <w:bottom w:val="single" w:sz="4" w:space="0" w:color="auto"/>
-            </w:tcBorders>
-            <w:vAlign w:val="center"/>
-          </w:tcPr>
-          <w:p>
-            <w:pPr>
-              <w:spacing w:line="276" w:lineRule="auto"/>
-              <w:jc w:val="center"/>
-              <w:rPr>
-                <w:sz w:val="20"/>
-                <w:szCs w:val="20"/>
-              </w:rPr>
-            </w:pPr>
-            <w:r>
-              <w:rPr>
-                <w:sz w:val="20"/>
-                <w:szCs w:val="20"/>
-              </w:rPr>
-              <w:t>2m23s</w:t>
-            </w:r>
-          </w:p>
-        </w:tc>
-        <w:tc>
-          <w:tcPr>
-            <w:tcW w:w="993" w:type="dxa"/>
-            <w:tcBorders>
-              <w:bottom w:val="single" w:sz="4" w:space="0" w:color="auto"/>
-            </w:tcBorders>
-            <w:vAlign w:val="center"/>
-          </w:tcPr>
-          <w:p>
-            <w:pPr>
-              <w:spacing w:line="276" w:lineRule="auto"/>
-              <w:jc w:val="center"/>
-              <w:rPr>
-                <w:sz w:val="20"/>
-                <w:szCs w:val="20"/>
-              </w:rPr>
-            </w:pPr>
-            <w:r>
-              <w:rPr>
-                <w:sz w:val="20"/>
-                <w:szCs w:val="20"/>
-              </w:rPr>
-              <w:t>312.6s</w:t>
-            </w:r>
-          </w:p>
-        </w:tc>
-      </w:tr>
-      <w:tr>
-        <w:trPr>
-          <w:trHeight w:val="432"/>
-          <w:jc w:val="center"/>
-        </w:trPr>
-        <w:tc>
-          <w:tcPr>
-            <w:tcW w:w="863" w:type="dxa"/>
-            <w:tcBorders>
-              <w:bottom w:val="double" w:sz="4" w:space="0" w:color="auto"/>
-              <w:right w:val="single" w:sz="8" w:space="0" w:color="auto"/>
-            </w:tcBorders>
-            <w:shd w:val="clear" w:color="auto" w:fill="F2F2F2" w:themeFill="background1" w:themeFillShade="F2"/>
-            <w:vAlign w:val="center"/>
-          </w:tcPr>
-          <w:p>
-            <w:pPr>
-              <w:spacing w:line="276" w:lineRule="auto"/>
-              <w:jc w:val="center"/>
-              <w:rPr>
-                <w:sz w:val="20"/>
-                <w:szCs w:val="20"/>
-              </w:rPr>
-            </w:pPr>
-            <w:r>
-              <w:rPr>
-                <w:sz w:val="20"/>
-                <w:szCs w:val="20"/>
-              </w:rPr>
-              <w:t>32</w:t>
-            </w:r>
-          </w:p>
-        </w:tc>
-        <w:tc>
-          <w:tcPr>
-            <w:tcW w:w="1022" w:type="dxa"/>
-            <w:tcBorders>
-              <w:left w:val="single" w:sz="8" w:space="0" w:color="auto"/>
-              <w:bottom w:val="double" w:sz="4" w:space="0" w:color="auto"/>
-              <w:right w:val="single" w:sz="4" w:space="0" w:color="auto"/>
-            </w:tcBorders>
-            <w:shd w:val="clear" w:color="auto" w:fill="F2F2F2" w:themeFill="background1" w:themeFillShade="F2"/>
-            <w:vAlign w:val="center"/>
-          </w:tcPr>
-          <w:p>
-            <w:pPr>
-              <w:spacing w:line="276" w:lineRule="auto"/>
-              <w:jc w:val="center"/>
-              <w:rPr>
-                <w:sz w:val="20"/>
-                <w:szCs w:val="20"/>
-              </w:rPr>
-            </w:pPr>
-            <w:r>
-              <w:rPr>
-                <w:sz w:val="20"/>
-                <w:szCs w:val="20"/>
-              </w:rPr>
-              <w:t>6m38s</w:t>
-            </w:r>
-          </w:p>
-        </w:tc>
-        <w:tc>
-          <w:tcPr>
-            <w:tcW w:w="922" w:type="dxa"/>
-            <w:tcBorders>
-              <w:left w:val="single" w:sz="4" w:space="0" w:color="auto"/>
-              <w:bottom w:val="double" w:sz="4" w:space="0" w:color="auto"/>
-              <w:right w:val="single" w:sz="8" w:space="0" w:color="auto"/>
-            </w:tcBorders>
-            <w:shd w:val="clear" w:color="auto" w:fill="F2F2F2" w:themeFill="background1" w:themeFillShade="F2"/>
-            <w:vAlign w:val="center"/>
-          </w:tcPr>
-          <w:p>
-            <w:pPr>
-              <w:spacing w:line="276" w:lineRule="auto"/>
-              <w:jc w:val="center"/>
-              <w:rPr>
-                <w:sz w:val="20"/>
-                <w:szCs w:val="20"/>
-              </w:rPr>
-            </w:pPr>
-            <w:r>
-              <w:rPr>
-                <w:sz w:val="20"/>
-                <w:szCs w:val="20"/>
-              </w:rPr>
-              <w:t>669.5s</w:t>
-            </w:r>
-          </w:p>
-        </w:tc>
-        <w:tc>
-          <w:tcPr>
-            <w:tcW w:w="1124" w:type="dxa"/>
-            <w:tcBorders>
-              <w:left w:val="single" w:sz="8" w:space="0" w:color="auto"/>
-              <w:bottom w:val="double" w:sz="4" w:space="0" w:color="auto"/>
-              <w:right w:val="single" w:sz="4" w:space="0" w:color="auto"/>
-            </w:tcBorders>
-            <w:shd w:val="clear" w:color="auto" w:fill="F2F2F2" w:themeFill="background1" w:themeFillShade="F2"/>
-            <w:vAlign w:val="center"/>
-          </w:tcPr>
-          <w:p>
-            <w:pPr>
-              <w:spacing w:line="276" w:lineRule="auto"/>
-              <w:jc w:val="center"/>
-              <w:rPr>
-                <w:sz w:val="20"/>
-                <w:szCs w:val="20"/>
-              </w:rPr>
-            </w:pPr>
-            <w:r>
-              <w:rPr>
-                <w:sz w:val="20"/>
-                <w:szCs w:val="20"/>
-              </w:rPr>
-              <w:t>4m09s</w:t>
-            </w:r>
-          </w:p>
-        </w:tc>
-        <w:tc>
-          <w:tcPr>
-            <w:tcW w:w="924" w:type="dxa"/>
-            <w:tcBorders>
-              <w:left w:val="single" w:sz="4" w:space="0" w:color="auto"/>
-              <w:bottom w:val="double" w:sz="4" w:space="0" w:color="auto"/>
-              <w:right w:val="single" w:sz="8" w:space="0" w:color="auto"/>
-            </w:tcBorders>
-            <w:shd w:val="clear" w:color="auto" w:fill="F2F2F2" w:themeFill="background1" w:themeFillShade="F2"/>
-            <w:vAlign w:val="center"/>
-          </w:tcPr>
-          <w:p>
-            <w:pPr>
-              <w:spacing w:line="276" w:lineRule="auto"/>
-              <w:jc w:val="center"/>
-              <w:rPr>
-                <w:sz w:val="20"/>
-                <w:szCs w:val="20"/>
-              </w:rPr>
-            </w:pPr>
-            <w:r>
-              <w:rPr>
-                <w:sz w:val="20"/>
-                <w:szCs w:val="20"/>
-              </w:rPr>
-              <w:t>323.0s</w:t>
-            </w:r>
-          </w:p>
-        </w:tc>
-        <w:tc>
-          <w:tcPr>
-            <w:tcW w:w="995" w:type="dxa"/>
-            <w:tcBorders>
-              <w:left w:val="single" w:sz="8" w:space="0" w:color="auto"/>
-              <w:bottom w:val="double" w:sz="4" w:space="0" w:color="auto"/>
-              <w:right w:val="single" w:sz="4" w:space="0" w:color="auto"/>
-            </w:tcBorders>
-            <w:shd w:val="clear" w:color="auto" w:fill="F2F2F2" w:themeFill="background1" w:themeFillShade="F2"/>
-            <w:vAlign w:val="center"/>
-          </w:tcPr>
-          <w:p>
-            <w:pPr>
-              <w:spacing w:line="276" w:lineRule="auto"/>
-              <w:jc w:val="center"/>
-              <w:rPr>
-                <w:sz w:val="20"/>
-                <w:szCs w:val="20"/>
-              </w:rPr>
-            </w:pPr>
-            <w:r>
-              <w:rPr>
-                <w:sz w:val="20"/>
-                <w:szCs w:val="20"/>
-              </w:rPr>
-              <w:t>32</w:t>
-            </w:r>
-          </w:p>
-        </w:tc>
-        <w:tc>
-          <w:tcPr>
-            <w:tcW w:w="1022" w:type="dxa"/>
-            <w:tcBorders>
-              <w:left w:val="single" w:sz="4" w:space="0" w:color="auto"/>
-              <w:bottom w:val="double" w:sz="4" w:space="0" w:color="auto"/>
-              <w:right w:val="single" w:sz="4" w:space="0" w:color="auto"/>
-            </w:tcBorders>
-            <w:shd w:val="clear" w:color="auto" w:fill="F2F2F2" w:themeFill="background1" w:themeFillShade="F2"/>
-            <w:vAlign w:val="center"/>
-          </w:tcPr>
-          <w:p>
-            <w:pPr>
-              <w:spacing w:line="276" w:lineRule="auto"/>
-              <w:jc w:val="center"/>
-              <w:rPr>
-                <w:sz w:val="20"/>
-                <w:szCs w:val="20"/>
-              </w:rPr>
-            </w:pPr>
-            <w:r>
-              <w:rPr>
-                <w:sz w:val="20"/>
-                <w:szCs w:val="20"/>
-              </w:rPr>
-              <w:t>4m02s</w:t>
-            </w:r>
-          </w:p>
-        </w:tc>
-        <w:tc>
-          <w:tcPr>
-            <w:tcW w:w="922" w:type="dxa"/>
-            <w:tcBorders>
-              <w:left w:val="single" w:sz="4" w:space="0" w:color="auto"/>
-              <w:bottom w:val="double" w:sz="4" w:space="0" w:color="auto"/>
-              <w:right w:val="single" w:sz="8" w:space="0" w:color="auto"/>
-            </w:tcBorders>
-            <w:shd w:val="clear" w:color="auto" w:fill="F2F2F2" w:themeFill="background1" w:themeFillShade="F2"/>
-            <w:vAlign w:val="center"/>
-          </w:tcPr>
-          <w:p>
-            <w:pPr>
-              <w:spacing w:line="276" w:lineRule="auto"/>
-              <w:jc w:val="center"/>
-              <w:rPr>
-                <w:sz w:val="20"/>
-                <w:szCs w:val="20"/>
-              </w:rPr>
-            </w:pPr>
-            <w:r>
-              <w:rPr>
-                <w:sz w:val="20"/>
-                <w:szCs w:val="20"/>
-              </w:rPr>
-              <w:t>308.2s</w:t>
-            </w:r>
-          </w:p>
-        </w:tc>
-        <w:tc>
-          <w:tcPr>
-            <w:tcW w:w="986" w:type="dxa"/>
-            <w:gridSpan w:val="2"/>
-            <w:tcBorders>
-              <w:left w:val="single" w:sz="8" w:space="0" w:color="auto"/>
-              <w:bottom w:val="double" w:sz="4" w:space="0" w:color="auto"/>
-            </w:tcBorders>
-            <w:shd w:val="clear" w:color="auto" w:fill="F2F2F2" w:themeFill="background1" w:themeFillShade="F2"/>
-            <w:vAlign w:val="center"/>
-          </w:tcPr>
-          <w:p>
-            <w:pPr>
-              <w:spacing w:line="276" w:lineRule="auto"/>
-              <w:jc w:val="center"/>
-              <w:rPr>
-                <w:sz w:val="20"/>
-                <w:szCs w:val="20"/>
-              </w:rPr>
-            </w:pPr>
-            <w:r>
-              <w:rPr>
-                <w:sz w:val="20"/>
-                <w:szCs w:val="20"/>
-              </w:rPr>
-              <w:t>32</w:t>
-            </w:r>
-          </w:p>
-        </w:tc>
-        <w:tc>
-          <w:tcPr>
-            <w:tcW w:w="1022" w:type="dxa"/>
-            <w:tcBorders>
-              <w:bottom w:val="double" w:sz="4" w:space="0" w:color="auto"/>
-            </w:tcBorders>
-            <w:shd w:val="clear" w:color="auto" w:fill="F2F2F2" w:themeFill="background1" w:themeFillShade="F2"/>
-            <w:vAlign w:val="center"/>
-          </w:tcPr>
-          <w:p>
-            <w:pPr>
-              <w:spacing w:line="276" w:lineRule="auto"/>
-              <w:jc w:val="center"/>
-              <w:rPr>
-                <w:sz w:val="20"/>
-                <w:szCs w:val="20"/>
-              </w:rPr>
-            </w:pPr>
-            <w:r>
-              <w:rPr>
-                <w:sz w:val="20"/>
-                <w:szCs w:val="20"/>
-              </w:rPr>
-              <w:t>2m46</w:t>
-            </w:r>
-          </w:p>
-        </w:tc>
-        <w:tc>
-          <w:tcPr>
-            <w:tcW w:w="993" w:type="dxa"/>
-            <w:tcBorders>
-              <w:bottom w:val="double" w:sz="4" w:space="0" w:color="auto"/>
-            </w:tcBorders>
-            <w:shd w:val="clear" w:color="auto" w:fill="F2F2F2" w:themeFill="background1" w:themeFillShade="F2"/>
-            <w:vAlign w:val="center"/>
-          </w:tcPr>
-          <w:p>
-            <w:pPr>
-              <w:spacing w:line="276" w:lineRule="auto"/>
-              <w:jc w:val="center"/>
-              <w:rPr>
-                <w:sz w:val="20"/>
-                <w:szCs w:val="20"/>
-              </w:rPr>
-            </w:pPr>
-            <w:r>
-              <w:rPr>
-                <w:sz w:val="20"/>
-                <w:szCs w:val="20"/>
-              </w:rPr>
-              <w:t>357.2s</w:t>
-            </w:r>
-          </w:p>
-        </w:tc>
-      </w:tr>
-      <w:tr>
-        <w:trPr>
-          <w:trHeight w:val="432"/>
-          <w:jc w:val="center"/>
-        </w:trPr>
-        <w:tc>
-          <w:tcPr>
-            <w:tcW w:w="863" w:type="dxa"/>
-            <w:tcBorders>
-              <w:top w:val="double" w:sz="4" w:space="0" w:color="auto"/>
-              <w:right w:val="single" w:sz="8" w:space="0" w:color="auto"/>
-            </w:tcBorders>
-            <w:shd w:val="clear" w:color="auto" w:fill="auto"/>
-            <w:vAlign w:val="center"/>
-          </w:tcPr>
-          <w:p>
-            <w:pPr>
-              <w:spacing w:line="276" w:lineRule="auto"/>
-              <w:jc w:val="center"/>
-              <w:rPr>
-                <w:b/>
-                <w:sz w:val="20"/>
-                <w:szCs w:val="20"/>
-              </w:rPr>
-            </w:pPr>
-            <w:r>
-              <w:rPr>
-                <w:b/>
-                <w:sz w:val="20"/>
-                <w:szCs w:val="20"/>
-              </w:rPr>
-              <w:t>Avg.</w:t>
-            </w:r>
-          </w:p>
-        </w:tc>
-        <w:tc>
-          <w:tcPr>
-            <w:tcW w:w="1022" w:type="dxa"/>
-            <w:tcBorders>
-              <w:top w:val="double" w:sz="4" w:space="0" w:color="auto"/>
-              <w:left w:val="single" w:sz="8" w:space="0" w:color="auto"/>
-              <w:right w:val="single" w:sz="4" w:space="0" w:color="auto"/>
-            </w:tcBorders>
-            <w:shd w:val="clear" w:color="auto" w:fill="auto"/>
-            <w:vAlign w:val="center"/>
-          </w:tcPr>
-          <w:p>
-            <w:pPr>
-              <w:spacing w:line="276" w:lineRule="auto"/>
-              <w:jc w:val="center"/>
-              <w:rPr>
-                <w:sz w:val="20"/>
-                <w:szCs w:val="20"/>
-              </w:rPr>
-            </w:pPr>
-            <w:r>
-              <w:rPr>
-                <w:sz w:val="20"/>
-                <w:szCs w:val="20"/>
-              </w:rPr>
-              <w:t>4m15s</w:t>
-            </w:r>
-          </w:p>
-        </w:tc>
-        <w:tc>
-          <w:tcPr>
-            <w:tcW w:w="922" w:type="dxa"/>
-            <w:tcBorders>
-              <w:top w:val="double" w:sz="4" w:space="0" w:color="auto"/>
-              <w:left w:val="single" w:sz="4" w:space="0" w:color="auto"/>
-              <w:right w:val="single" w:sz="8" w:space="0" w:color="auto"/>
-            </w:tcBorders>
-            <w:shd w:val="clear" w:color="auto" w:fill="auto"/>
-            <w:vAlign w:val="center"/>
-          </w:tcPr>
-          <w:p>
-            <w:pPr>
-              <w:spacing w:line="276" w:lineRule="auto"/>
-              <w:jc w:val="center"/>
-              <w:rPr>
-                <w:sz w:val="20"/>
-                <w:szCs w:val="20"/>
-              </w:rPr>
-            </w:pPr>
-            <w:r>
-              <w:rPr>
-                <w:sz w:val="20"/>
-                <w:szCs w:val="20"/>
-              </w:rPr>
-              <w:t>448.0s</w:t>
-            </w:r>
-          </w:p>
-        </w:tc>
-        <w:tc>
-          <w:tcPr>
-            <w:tcW w:w="1124" w:type="dxa"/>
-            <w:tcBorders>
-              <w:top w:val="double" w:sz="4" w:space="0" w:color="auto"/>
-              <w:left w:val="single" w:sz="8" w:space="0" w:color="auto"/>
-              <w:right w:val="single" w:sz="4" w:space="0" w:color="auto"/>
-            </w:tcBorders>
-            <w:shd w:val="clear" w:color="auto" w:fill="auto"/>
-            <w:vAlign w:val="center"/>
-          </w:tcPr>
-          <w:p>
-            <w:pPr>
-              <w:spacing w:line="276" w:lineRule="auto"/>
-              <w:jc w:val="center"/>
-              <w:rPr>
-                <w:sz w:val="20"/>
-                <w:szCs w:val="20"/>
-              </w:rPr>
-            </w:pPr>
-            <w:r>
-              <w:rPr>
-                <w:sz w:val="20"/>
-                <w:szCs w:val="20"/>
-              </w:rPr>
-              <w:t>2m59s</w:t>
-            </w:r>
-          </w:p>
-        </w:tc>
-        <w:tc>
-          <w:tcPr>
-            <w:tcW w:w="924" w:type="dxa"/>
-            <w:tcBorders>
-              <w:top w:val="double" w:sz="4" w:space="0" w:color="auto"/>
-              <w:left w:val="single" w:sz="4" w:space="0" w:color="auto"/>
-              <w:right w:val="single" w:sz="8" w:space="0" w:color="auto"/>
-            </w:tcBorders>
-            <w:shd w:val="clear" w:color="auto" w:fill="auto"/>
-            <w:vAlign w:val="center"/>
-          </w:tcPr>
-          <w:p>
-            <w:pPr>
-              <w:spacing w:line="276" w:lineRule="auto"/>
-              <w:jc w:val="center"/>
-              <w:rPr>
-                <w:sz w:val="20"/>
-                <w:szCs w:val="20"/>
-              </w:rPr>
-            </w:pPr>
-            <w:r>
-              <w:rPr>
-                <w:sz w:val="20"/>
-                <w:szCs w:val="20"/>
-              </w:rPr>
-              <w:t>294.1s</w:t>
-            </w:r>
-          </w:p>
-        </w:tc>
-        <w:tc>
-          <w:tcPr>
-            <w:tcW w:w="995" w:type="dxa"/>
-            <w:tcBorders>
-              <w:top w:val="double" w:sz="4" w:space="0" w:color="auto"/>
-              <w:left w:val="single" w:sz="8" w:space="0" w:color="auto"/>
-              <w:right w:val="single" w:sz="4" w:space="0" w:color="auto"/>
-            </w:tcBorders>
-            <w:shd w:val="clear" w:color="auto" w:fill="auto"/>
-            <w:vAlign w:val="center"/>
-          </w:tcPr>
-          <w:p>
-            <w:pPr>
-              <w:spacing w:line="276" w:lineRule="auto"/>
-              <w:jc w:val="center"/>
-              <w:rPr>
-                <w:sz w:val="20"/>
-                <w:szCs w:val="20"/>
-              </w:rPr>
-            </w:pPr>
-            <w:r>
-              <w:rPr>
-                <w:sz w:val="20"/>
-                <w:szCs w:val="20"/>
-              </w:rPr>
-              <w:t>-</w:t>
-            </w:r>
-          </w:p>
-        </w:tc>
-        <w:tc>
-          <w:tcPr>
-            <w:tcW w:w="1022" w:type="dxa"/>
-            <w:tcBorders>
-              <w:top w:val="double" w:sz="4" w:space="0" w:color="auto"/>
-              <w:left w:val="single" w:sz="4" w:space="0" w:color="auto"/>
-              <w:right w:val="single" w:sz="4" w:space="0" w:color="auto"/>
-            </w:tcBorders>
-            <w:shd w:val="clear" w:color="auto" w:fill="auto"/>
-            <w:vAlign w:val="center"/>
-          </w:tcPr>
-          <w:p>
-            <w:pPr>
-              <w:spacing w:line="276" w:lineRule="auto"/>
-              <w:jc w:val="center"/>
-              <w:rPr>
-                <w:sz w:val="20"/>
-                <w:szCs w:val="20"/>
-              </w:rPr>
-            </w:pPr>
-            <w:r>
-              <w:rPr>
-                <w:sz w:val="20"/>
-                <w:szCs w:val="20"/>
-              </w:rPr>
-              <w:t>3m31s</w:t>
-            </w:r>
-          </w:p>
-        </w:tc>
-        <w:tc>
-          <w:tcPr>
-            <w:tcW w:w="922" w:type="dxa"/>
-            <w:tcBorders>
-              <w:top w:val="double" w:sz="4" w:space="0" w:color="auto"/>
-              <w:left w:val="single" w:sz="4" w:space="0" w:color="auto"/>
-              <w:right w:val="single" w:sz="8" w:space="0" w:color="auto"/>
-            </w:tcBorders>
-            <w:shd w:val="clear" w:color="auto" w:fill="auto"/>
-            <w:vAlign w:val="center"/>
-          </w:tcPr>
-          <w:p>
-            <w:pPr>
-              <w:spacing w:line="276" w:lineRule="auto"/>
-              <w:jc w:val="center"/>
-              <w:rPr>
-                <w:sz w:val="20"/>
-                <w:szCs w:val="20"/>
-              </w:rPr>
-            </w:pPr>
-            <w:r>
-              <w:rPr>
-                <w:sz w:val="20"/>
-                <w:szCs w:val="20"/>
-              </w:rPr>
-              <w:t>300.3s</w:t>
-            </w:r>
-          </w:p>
-        </w:tc>
-        <w:tc>
-          <w:tcPr>
-            <w:tcW w:w="986" w:type="dxa"/>
-            <w:gridSpan w:val="2"/>
-            <w:tcBorders>
-              <w:top w:val="double" w:sz="4" w:space="0" w:color="auto"/>
-              <w:left w:val="single" w:sz="8" w:space="0" w:color="auto"/>
-            </w:tcBorders>
-            <w:shd w:val="clear" w:color="auto" w:fill="auto"/>
-            <w:vAlign w:val="center"/>
-          </w:tcPr>
-          <w:p>
-            <w:pPr>
-              <w:spacing w:line="276" w:lineRule="auto"/>
-              <w:jc w:val="center"/>
-              <w:rPr>
-                <w:sz w:val="20"/>
-                <w:szCs w:val="20"/>
-              </w:rPr>
-            </w:pPr>
-            <w:r>
-              <w:rPr>
-                <w:sz w:val="20"/>
-                <w:szCs w:val="20"/>
-              </w:rPr>
-              <w:t>-</w:t>
-            </w:r>
-          </w:p>
-        </w:tc>
-        <w:tc>
-          <w:tcPr>
-            <w:tcW w:w="1022" w:type="dxa"/>
-            <w:tcBorders>
-              <w:top w:val="double" w:sz="4" w:space="0" w:color="auto"/>
-            </w:tcBorders>
-            <w:shd w:val="clear" w:color="auto" w:fill="auto"/>
-            <w:vAlign w:val="center"/>
-          </w:tcPr>
-          <w:p>
-            <w:pPr>
-              <w:spacing w:line="276" w:lineRule="auto"/>
-              <w:jc w:val="center"/>
-              <w:rPr>
-                <w:sz w:val="20"/>
-                <w:szCs w:val="20"/>
-              </w:rPr>
-            </w:pPr>
-            <w:r>
-              <w:rPr>
-                <w:sz w:val="20"/>
-                <w:szCs w:val="20"/>
-              </w:rPr>
-              <w:t>2m40s</w:t>
-            </w:r>
-          </w:p>
-        </w:tc>
-        <w:tc>
-          <w:tcPr>
-            <w:tcW w:w="993" w:type="dxa"/>
-            <w:tcBorders>
-              <w:top w:val="double" w:sz="4" w:space="0" w:color="auto"/>
-            </w:tcBorders>
-            <w:shd w:val="clear" w:color="auto" w:fill="auto"/>
-            <w:vAlign w:val="center"/>
-          </w:tcPr>
-          <w:p>
-            <w:pPr>
-              <w:spacing w:line="276" w:lineRule="auto"/>
-              <w:jc w:val="center"/>
-              <w:rPr>
-                <w:sz w:val="20"/>
-                <w:szCs w:val="20"/>
-              </w:rPr>
-            </w:pPr>
-            <w:r>
-              <w:rPr>
-                <w:sz w:val="20"/>
-                <w:szCs w:val="20"/>
-              </w:rPr>
-              <w:t>314.2s</w:t>
-            </w:r>
-          </w:p>
-        </w:tc>
-      </w:tr>
-    </w:tbl>
-    <w:p>
-      <w:pPr>
-        <w:pStyle w:val="NoSpacing"/>
-      </w:pPr>
+        <w:rPr>
+          <w:rFonts w:eastAsiaTheme="minorEastAsia"/>
+        </w:rPr>
+      </w:pPr>
+      <w:r>
+        <w:rPr>
+          <w:rFonts w:eastAsiaTheme="minorEastAsia"/>
+        </w:rPr>
+        <w:t xml:space="preserve">In conclusion, there was a very noticeable improvement when using the GPU and CUDA as opposed to writing a single threaded serial program. While Part 1 showed a 27x increase in speed, </w:t>
+      </w:r>
+      <w:r>
+        <w:rPr>
+          <w:rFonts w:eastAsiaTheme="minorEastAsia"/>
+        </w:rPr>
+        <w:lastRenderedPageBreak/>
+        <w:t>Part 2 demonstrated that the CUDA version ran on average 6.27x faster than the serial version.</w:t>
+      </w:r>
+      <w:r>
+        <w:rPr>
+          <w:rFonts w:eastAsiaTheme="minorEastAsia"/>
+        </w:rPr>
+        <w:t xml:space="preserve"> Considering that the small test image, coins.bmp, showed almost no speedup compared to the larger image, the maximum speedup could be increased with</w:t>
+      </w:r>
+      <w:r>
+        <w:rPr>
+          <w:rFonts w:eastAsiaTheme="minorEastAsia"/>
+        </w:rPr>
+        <w:t xml:space="preserve"> even</w:t>
+      </w:r>
+      <w:r>
+        <w:rPr>
+          <w:rFonts w:eastAsiaTheme="minorEastAsia"/>
+        </w:rPr>
+        <w:t xml:space="preserve"> larger test images that fully utilize the dimensions of the GPU</w:t>
+      </w:r>
+      <w:r>
+        <w:rPr>
+          <w:rFonts w:eastAsiaTheme="minorEastAsia"/>
+        </w:rPr>
+        <w:t xml:space="preserve"> cores</w:t>
+      </w:r>
+      <w:r>
+        <w:rPr>
+          <w:rFonts w:eastAsiaTheme="minorEastAsia"/>
+        </w:rPr>
+        <w:t xml:space="preserve">. </w:t>
+      </w:r>
+      <w:r>
+        <w:rPr>
+          <w:rFonts w:eastAsiaTheme="minorEastAsia"/>
+        </w:rPr>
+        <w:t xml:space="preserve">Additionally, the times for the CUDA implementation were very consistent, with all trials falling within about 0.1 seconds of each other. This is fairly different than parallelization with pthreads, where consecutive executions of the same program could be 30 seconds to a minute different. However, this timing difference is likely exaggerated by the fact that the pthread applications were run on a server with many users vying for computing time, while these applications were run on a dedicated </w:t>
+      </w:r>
+      <w:r>
+        <w:rPr>
+          <w:rFonts w:eastAsiaTheme="minorEastAsia"/>
+        </w:rPr>
+        <w:t>supercomputer node</w:t>
+      </w:r>
+      <w:r>
+        <w:rPr>
+          <w:rFonts w:eastAsiaTheme="minorEastAsia"/>
+        </w:rPr>
+        <w:t>. Still, it is easy to see that the potential for speeding up parallelizable sections of code is very large with executing device code on a GPU with CUDA.</w:t>
+      </w:r>
+    </w:p>
+    <w:p>
+      <w:pPr>
+        <w:rPr>
+          <w:rFonts w:eastAsiaTheme="minorEastAsia"/>
+        </w:rPr>
+      </w:pPr>
+    </w:p>
+    <w:p>
+      <w:pPr>
+        <w:rPr>
+          <w:rFonts w:eastAsiaTheme="minorEastAsia"/>
+          <w:u w:val="single"/>
+        </w:rPr>
+      </w:pPr>
+      <w:bookmarkStart w:id="0" w:name="_GoBack"/>
+      <w:bookmarkEnd w:id="0"/>
+      <w:r>
+        <w:rPr>
+          <w:rFonts w:eastAsiaTheme="minorEastAsia"/>
+          <w:u w:val="single"/>
+        </w:rPr>
+        <w:t xml:space="preserve">Sample </w:t>
+      </w:r>
+      <w:r>
+        <w:rPr>
+          <w:rFonts w:eastAsiaTheme="minorEastAsia"/>
+          <w:u w:val="single"/>
+        </w:rPr>
+        <w:t>Console output:</w:t>
+      </w:r>
+    </w:p>
+    <w:p>
+      <w:pPr>
+        <w:rPr>
+          <w:rFonts w:eastAsiaTheme="minorEastAsia"/>
+          <w:u w:val="single"/>
+        </w:rPr>
+      </w:pPr>
+    </w:p>
+    <w:p>
+      <w:pPr>
+        <w:spacing w:line="276" w:lineRule="auto"/>
+        <w:rPr>
+          <w:rFonts w:ascii="Consolas" w:hAnsi="Consolas"/>
+          <w:sz w:val="20"/>
+        </w:rPr>
+      </w:pPr>
+      <w:r>
+        <w:rPr>
+          <w:rFonts w:ascii="Consolas" w:hAnsi="Consolas"/>
+          <w:sz w:val="20"/>
+        </w:rPr>
+        <w:t xml:space="preserve">-bash-4.2$ ./lab4p2 larger.bmp s.bmp p.bmp </w:t>
+      </w:r>
+    </w:p>
+    <w:p>
+      <w:pPr>
+        <w:spacing w:line="276" w:lineRule="auto"/>
+        <w:rPr>
+          <w:rFonts w:ascii="Consolas" w:hAnsi="Consolas"/>
+          <w:sz w:val="20"/>
+        </w:rPr>
+      </w:pPr>
+      <w:r>
+        <w:rPr>
+          <w:rFonts w:ascii="Consolas" w:hAnsi="Consolas"/>
+          <w:sz w:val="20"/>
+        </w:rPr>
+        <w:t xml:space="preserve">Image Info :: </w:t>
+      </w:r>
+    </w:p>
+    <w:p>
+      <w:pPr>
+        <w:spacing w:line="276" w:lineRule="auto"/>
+        <w:rPr>
+          <w:rFonts w:ascii="Consolas" w:hAnsi="Consolas"/>
+          <w:sz w:val="20"/>
+        </w:rPr>
+      </w:pPr>
+      <w:r>
+        <w:rPr>
+          <w:rFonts w:ascii="Consolas" w:hAnsi="Consolas"/>
+          <w:sz w:val="20"/>
+        </w:rPr>
+        <w:tab/>
+        <w:t xml:space="preserve"> Height=1200 Width=1920</w:t>
+      </w:r>
+    </w:p>
+    <w:p>
+      <w:pPr>
+        <w:spacing w:line="276" w:lineRule="auto"/>
+        <w:rPr>
+          <w:rFonts w:ascii="Consolas" w:hAnsi="Consolas"/>
+          <w:sz w:val="20"/>
+        </w:rPr>
+      </w:pPr>
+      <w:r>
+        <w:rPr>
+          <w:rFonts w:ascii="Consolas" w:hAnsi="Consolas"/>
+          <w:sz w:val="20"/>
+        </w:rPr>
+        <w:t>********************************************************************************</w:t>
+      </w:r>
+    </w:p>
+    <w:p>
+      <w:pPr>
+        <w:spacing w:line="276" w:lineRule="auto"/>
+        <w:rPr>
+          <w:rFonts w:ascii="Consolas" w:hAnsi="Consolas"/>
+          <w:sz w:val="20"/>
+        </w:rPr>
+      </w:pPr>
+      <w:r>
+        <w:rPr>
+          <w:rFonts w:ascii="Consolas" w:hAnsi="Consolas"/>
+          <w:sz w:val="20"/>
+        </w:rPr>
+        <w:t>lab4p2: serial vs. CUDA Sobel edge detection.</w:t>
+      </w:r>
+    </w:p>
+    <w:p>
+      <w:pPr>
+        <w:spacing w:line="276" w:lineRule="auto"/>
+        <w:rPr>
+          <w:rFonts w:ascii="Consolas" w:hAnsi="Consolas"/>
+          <w:sz w:val="20"/>
+        </w:rPr>
+      </w:pPr>
+    </w:p>
+    <w:p>
+      <w:pPr>
+        <w:spacing w:line="276" w:lineRule="auto"/>
+        <w:rPr>
+          <w:rFonts w:ascii="Consolas" w:hAnsi="Consolas"/>
+          <w:sz w:val="20"/>
+        </w:rPr>
+      </w:pPr>
+      <w:r>
+        <w:rPr>
+          <w:rFonts w:ascii="Consolas" w:hAnsi="Consolas"/>
+          <w:sz w:val="20"/>
+        </w:rPr>
+        <w:t xml:space="preserve">Input image: larger.bmp </w:t>
+      </w:r>
+      <w:r>
+        <w:rPr>
+          <w:rFonts w:ascii="Consolas" w:hAnsi="Consolas"/>
+          <w:sz w:val="20"/>
+        </w:rPr>
+        <w:tab/>
+        <w:t>(Height: 1200 pixels, width: 1920 pixels)</w:t>
+      </w:r>
+    </w:p>
+    <w:p>
+      <w:pPr>
+        <w:spacing w:line="276" w:lineRule="auto"/>
+        <w:rPr>
+          <w:rFonts w:ascii="Consolas" w:hAnsi="Consolas"/>
+          <w:sz w:val="20"/>
+        </w:rPr>
+      </w:pPr>
+      <w:r>
+        <w:rPr>
+          <w:rFonts w:ascii="Consolas" w:hAnsi="Consolas"/>
+          <w:sz w:val="20"/>
+        </w:rPr>
+        <w:t xml:space="preserve">Serial output image: </w:t>
+      </w:r>
+      <w:r>
+        <w:rPr>
+          <w:rFonts w:ascii="Consolas" w:hAnsi="Consolas"/>
+          <w:sz w:val="20"/>
+        </w:rPr>
+        <w:tab/>
+        <w:t>s.bmp</w:t>
+      </w:r>
+    </w:p>
+    <w:p>
+      <w:pPr>
+        <w:spacing w:line="276" w:lineRule="auto"/>
+        <w:rPr>
+          <w:rFonts w:ascii="Consolas" w:hAnsi="Consolas"/>
+          <w:sz w:val="20"/>
+        </w:rPr>
+      </w:pPr>
+      <w:r>
+        <w:rPr>
+          <w:rFonts w:ascii="Consolas" w:hAnsi="Consolas"/>
+          <w:sz w:val="20"/>
+        </w:rPr>
+        <w:t xml:space="preserve">CUDA output image: </w:t>
+      </w:r>
+      <w:r>
+        <w:rPr>
+          <w:rFonts w:ascii="Consolas" w:hAnsi="Consolas"/>
+          <w:sz w:val="20"/>
+        </w:rPr>
+        <w:tab/>
+        <w:t>p.bmp</w:t>
+      </w:r>
+    </w:p>
+    <w:p>
+      <w:pPr>
+        <w:spacing w:line="276" w:lineRule="auto"/>
+        <w:rPr>
+          <w:rFonts w:ascii="Consolas" w:hAnsi="Consolas"/>
+          <w:sz w:val="20"/>
+        </w:rPr>
+      </w:pPr>
+    </w:p>
+    <w:p>
+      <w:pPr>
+        <w:spacing w:line="276" w:lineRule="auto"/>
+        <w:rPr>
+          <w:rFonts w:ascii="Consolas" w:hAnsi="Consolas"/>
+          <w:sz w:val="20"/>
+        </w:rPr>
+      </w:pPr>
+      <w:r>
+        <w:rPr>
+          <w:rFonts w:ascii="Consolas" w:hAnsi="Consolas"/>
+          <w:sz w:val="20"/>
+        </w:rPr>
+        <w:t>CUDA compute structure:</w:t>
+      </w:r>
+    </w:p>
+    <w:p>
+      <w:pPr>
+        <w:spacing w:line="276" w:lineRule="auto"/>
+        <w:rPr>
+          <w:rFonts w:ascii="Consolas" w:hAnsi="Consolas"/>
+          <w:sz w:val="20"/>
+        </w:rPr>
+      </w:pPr>
+      <w:r>
+        <w:rPr>
+          <w:rFonts w:ascii="Consolas" w:hAnsi="Consolas"/>
+          <w:sz w:val="20"/>
+        </w:rPr>
+        <w:t>|-- with 1 grid</w:t>
+      </w:r>
+    </w:p>
+    <w:p>
+      <w:pPr>
+        <w:spacing w:line="276" w:lineRule="auto"/>
+        <w:rPr>
+          <w:rFonts w:ascii="Consolas" w:hAnsi="Consolas"/>
+          <w:sz w:val="20"/>
+        </w:rPr>
+      </w:pPr>
+      <w:r>
+        <w:rPr>
+          <w:rFonts w:ascii="Consolas" w:hAnsi="Consolas"/>
+          <w:sz w:val="20"/>
+        </w:rPr>
+        <w:t xml:space="preserve">    |-- with 32 blocks</w:t>
+      </w:r>
+    </w:p>
+    <w:p>
+      <w:pPr>
+        <w:spacing w:line="276" w:lineRule="auto"/>
+        <w:rPr>
+          <w:rFonts w:ascii="Consolas" w:hAnsi="Consolas"/>
+          <w:sz w:val="20"/>
+        </w:rPr>
+      </w:pPr>
+      <w:r>
+        <w:rPr>
+          <w:rFonts w:ascii="Consolas" w:hAnsi="Consolas"/>
+          <w:sz w:val="20"/>
+        </w:rPr>
+        <w:t xml:space="preserve">        |-- with 128 threads per block</w:t>
+      </w:r>
+    </w:p>
+    <w:p>
+      <w:pPr>
+        <w:spacing w:line="276" w:lineRule="auto"/>
+        <w:rPr>
+          <w:rFonts w:ascii="Consolas" w:hAnsi="Consolas"/>
+          <w:sz w:val="20"/>
+        </w:rPr>
+      </w:pPr>
+    </w:p>
+    <w:p>
+      <w:pPr>
+        <w:spacing w:line="276" w:lineRule="auto"/>
+        <w:rPr>
+          <w:rFonts w:ascii="Consolas" w:hAnsi="Consolas"/>
+          <w:sz w:val="20"/>
+        </w:rPr>
+      </w:pPr>
+      <w:r>
+        <w:rPr>
+          <w:rFonts w:ascii="Consolas" w:hAnsi="Consolas"/>
+          <w:sz w:val="20"/>
+        </w:rPr>
+        <w:t>Performing serial Sobel edge detection.</w:t>
+      </w:r>
+    </w:p>
+    <w:p>
+      <w:pPr>
+        <w:spacing w:line="276" w:lineRule="auto"/>
+        <w:rPr>
+          <w:rFonts w:ascii="Consolas" w:hAnsi="Consolas"/>
+          <w:sz w:val="20"/>
+        </w:rPr>
+      </w:pPr>
+      <w:r>
+        <w:rPr>
+          <w:rFonts w:ascii="Consolas" w:hAnsi="Consolas"/>
+          <w:sz w:val="20"/>
+        </w:rPr>
+        <w:t>Performing CUDA parallel Sobel edge detection.</w:t>
+      </w:r>
+    </w:p>
+    <w:p>
+      <w:pPr>
+        <w:spacing w:line="276" w:lineRule="auto"/>
+        <w:rPr>
+          <w:rFonts w:ascii="Consolas" w:hAnsi="Consolas"/>
+          <w:sz w:val="20"/>
+        </w:rPr>
+      </w:pPr>
+      <w:r>
+        <w:rPr>
+          <w:rFonts w:ascii="Consolas" w:hAnsi="Consolas"/>
+          <w:sz w:val="20"/>
+        </w:rPr>
+        <w:t>Time taken for serial Sobel edge detection: 3.129137</w:t>
+      </w:r>
+    </w:p>
+    <w:p>
+      <w:pPr>
+        <w:spacing w:line="276" w:lineRule="auto"/>
+        <w:rPr>
+          <w:rFonts w:ascii="Consolas" w:hAnsi="Consolas"/>
+          <w:sz w:val="20"/>
+        </w:rPr>
+      </w:pPr>
+      <w:r>
+        <w:rPr>
+          <w:rFonts w:ascii="Consolas" w:hAnsi="Consolas"/>
+          <w:sz w:val="20"/>
+        </w:rPr>
+        <w:t>Convergence Threshold: 27</w:t>
+      </w:r>
+    </w:p>
+    <w:p>
+      <w:pPr>
+        <w:spacing w:line="276" w:lineRule="auto"/>
+        <w:rPr>
+          <w:rFonts w:ascii="Consolas" w:hAnsi="Consolas"/>
+          <w:sz w:val="20"/>
+        </w:rPr>
+      </w:pPr>
+    </w:p>
+    <w:p>
+      <w:pPr>
+        <w:spacing w:line="276" w:lineRule="auto"/>
+        <w:rPr>
+          <w:rFonts w:ascii="Consolas" w:hAnsi="Consolas"/>
+          <w:sz w:val="20"/>
+        </w:rPr>
+      </w:pPr>
+      <w:r>
+        <w:rPr>
+          <w:rFonts w:ascii="Consolas" w:hAnsi="Consolas"/>
+          <w:sz w:val="20"/>
+        </w:rPr>
+        <w:t>Time taken for CUDA Sobel edge detection: 0.499651</w:t>
+      </w:r>
+    </w:p>
+    <w:p>
+      <w:pPr>
+        <w:spacing w:line="276" w:lineRule="auto"/>
+        <w:rPr>
+          <w:rFonts w:ascii="Consolas" w:hAnsi="Consolas"/>
+          <w:sz w:val="20"/>
+        </w:rPr>
+      </w:pPr>
+      <w:r>
+        <w:rPr>
+          <w:rFonts w:ascii="Consolas" w:hAnsi="Consolas"/>
+          <w:sz w:val="20"/>
+        </w:rPr>
+        <w:t>Convergence Threshold: 27</w:t>
+      </w:r>
+    </w:p>
+    <w:p>
+      <w:pPr>
+        <w:spacing w:line="276" w:lineRule="auto"/>
+        <w:rPr>
+          <w:rFonts w:ascii="Consolas" w:hAnsi="Consolas"/>
+          <w:sz w:val="20"/>
+        </w:rPr>
+      </w:pPr>
+      <w:r>
+        <w:rPr>
+          <w:rFonts w:ascii="Consolas" w:hAnsi="Consolas"/>
+          <w:sz w:val="20"/>
+        </w:rPr>
+        <w:t>********************************************************************************</w:t>
+      </w:r>
     </w:p>
     <w:sectPr>
       <w:headerReference w:type="first" r:id="rId8"/>
       <w:pgSz w:w="12240" w:h="15840"/>
       <w:pgMar w:top="864" w:right="1152" w:bottom="864" w:left="1224" w:header="720" w:footer="720" w:gutter="0"/>
       <w:cols w:space="720"/>
-      <w:titlePg/>
       <w:docGrid w:linePitch="360"/>
     </w:sectPr>
   </w:body>
@@ -4967,28 +4073,6 @@
 
 <file path=word/header1.xml><?xml version="1.0" encoding="utf-8"?>
 <w:hdr xmlns:wpc="http://schemas.microsoft.com/office/word/2010/wordprocessingCanvas" xmlns:cx="http://schemas.microsoft.com/office/drawing/2014/chartex" xmlns:cx1="http://schemas.microsoft.com/office/drawing/2015/9/8/chartex" xmlns:cx2="http://schemas.microsoft.com/office/drawing/2015/10/21/chartex" xmlns:cx3="http://schemas.microsoft.com/office/drawing/2016/5/9/chartex" xmlns:cx4="http://schemas.microsoft.com/office/drawing/2016/5/10/chartex" xmlns:cx5="http://schemas.microsoft.com/office/drawing/2016/5/11/chartex" xmlns:cx6="http://schemas.microsoft.com/office/drawing/2016/5/12/chartex" xmlns:cx7="http://schemas.microsoft.com/office/drawing/2016/5/13/chartex" xmlns:cx8="http://schemas.microsoft.com/office/drawing/2016/5/14/chartex" xmlns:mc="http://schemas.openxmlformats.org/markup-compatibility/2006" xmlns:aink="http://schemas.microsoft.com/office/drawing/2016/ink" xmlns:am3d="http://schemas.microsoft.com/office/drawing/2017/model3d" xmlns:o="urn:schemas-microsoft-com:office:office" xmlns:r="http://schemas.openxmlformats.org/officeDocument/2006/relationships" xmlns:m="http://schemas.openxmlformats.org/officeDocument/2006/math" xmlns:v="urn:schemas-microsoft-com:vml" xmlns:wp14="http://schemas.microsoft.com/office/word/2010/wordprocessingDrawing" xmlns:wp="http://schemas.openxmlformats.org/drawingml/2006/wordprocessingDrawing" xmlns:w10="urn:schemas-microsoft-com:office:word" xmlns:w="http://schemas.openxmlformats.org/wordprocessingml/2006/main" xmlns:w14="http://schemas.microsoft.com/office/word/2010/wordml" xmlns:w15="http://schemas.microsoft.com/office/word/2012/wordml" xmlns:w16cid="http://schemas.microsoft.com/office/word/2016/wordml/cid" xmlns:w16se="http://schemas.microsoft.com/office/word/2015/wordml/symex" xmlns:wpg="http://schemas.microsoft.com/office/word/2010/wordprocessingGroup" xmlns:wpi="http://schemas.microsoft.com/office/word/2010/wordprocessingInk" xmlns:wne="http://schemas.microsoft.com/office/word/2006/wordml" xmlns:wps="http://schemas.microsoft.com/office/word/2010/wordprocessingShape" mc:Ignorable="w14 w15 w16se w16cid wp14">
-  <w:p>
-    <w:pPr>
-      <w:pStyle w:val="Header"/>
-      <w:tabs>
-        <w:tab w:val="clear" w:pos="4680"/>
-        <w:tab w:val="clear" w:pos="9360"/>
-        <w:tab w:val="center" w:pos="4932"/>
-        <w:tab w:val="right" w:pos="9864"/>
-      </w:tabs>
-    </w:pPr>
-    <w:r>
-      <w:t>Griffin Maxwell</w:t>
-    </w:r>
-    <w:r>
-      <w:tab/>
-      <w:t>CSE 5441</w:t>
-    </w:r>
-    <w:r>
-      <w:tab/>
-      <w:t>11/21/17</w:t>
-    </w:r>
-  </w:p>
   <w:p>
     <w:pPr>
       <w:pStyle w:val="Header"/>
@@ -6317,6 +5401,7 @@
   <w:style w:type="character" w:default="1" w:styleId="DefaultParagraphFont">
     <w:name w:val="Default Paragraph Font"/>
     <w:uiPriority w:val="1"/>
+    <w:semiHidden/>
     <w:unhideWhenUsed/>
   </w:style>
   <w:style w:type="table" w:default="1" w:styleId="TableNormal">
@@ -6738,7 +5823,7 @@
 </file>
 
 <file path=customXml/itemProps1.xml><?xml version="1.0" encoding="utf-8"?>
-<ds:datastoreItem xmlns:ds="http://schemas.openxmlformats.org/officeDocument/2006/customXml" ds:itemID="{AADBB1A2-1375-4670-AE8A-6C5489744ABC}">
+<ds:datastoreItem xmlns:ds="http://schemas.openxmlformats.org/officeDocument/2006/customXml" ds:itemID="{B7C5903A-1EAE-46E3-A761-2E881E90F8DA}">
   <ds:schemaRefs>
     <ds:schemaRef ds:uri="http://schemas.openxmlformats.org/officeDocument/2006/bibliography"/>
   </ds:schemaRefs>

</xml_diff>